<commit_message>
updated on the april 10th addtiions
</commit_message>
<xml_diff>
--- a/Stats/EA30_Study_Guide/4_statistical_frameworks_study_guide.docx
+++ b/Stats/EA30_Study_Guide/4_statistical_frameworks_study_guide.docx
@@ -116,6 +116,55 @@
       </w:pPr>
       <w:r>
         <w:t xml:space="preserve">The study guide development will go for five weeks, so everyone can have a change to look at each of the for frameworks and then one session to integrate everything into one document. See sakai to see your group assignment.</w:t>
+      </w:r>
+    </w:p>
+    <w:p>
+      <w:pPr>
+        <w:pStyle w:val="SourceCode"/>
+      </w:pPr>
+      <w:r>
+        <w:rPr>
+          <w:rStyle w:val="NormalTok"/>
+        </w:rPr>
+        <w:t xml:space="preserve">knitr</w:t>
+      </w:r>
+      <w:r>
+        <w:rPr>
+          <w:rStyle w:val="SpecialCharTok"/>
+        </w:rPr>
+        <w:t xml:space="preserve">::</w:t>
+      </w:r>
+      <w:r>
+        <w:rPr>
+          <w:rStyle w:val="FunctionTok"/>
+        </w:rPr>
+        <w:t xml:space="preserve">include_graphics</w:t>
+      </w:r>
+      <w:r>
+        <w:rPr>
+          <w:rStyle w:val="NormalTok"/>
+        </w:rPr>
+        <w:t xml:space="preserve">(</w:t>
+      </w:r>
+      <w:r>
+        <w:rPr>
+          <w:rStyle w:val="StringTok"/>
+        </w:rPr>
+        <w:t xml:space="preserve">"/home/mwl04747/beginnersluck/Stats/EA30_Study_Guide/Calystegic_purpurata.jpg"</w:t>
+      </w:r>
+      <w:r>
+        <w:rPr>
+          <w:rStyle w:val="NormalTok"/>
+        </w:rPr>
+        <w:t xml:space="preserve">) </w:t>
+      </w:r>
+    </w:p>
+    <w:p>
+      <w:pPr>
+        <w:pStyle w:val="FirstParagraph"/>
+      </w:pPr>
+      <w:r>
+        <w:t xml:space="preserve">Calystegia purpurata is a species of morning glory known by the common name Pacific false bindweed. It is endemic to California, where it grows in the seaside scrub of the coastline and the chaparral of the coastal and inland valleys.</w:t>
       </w:r>
     </w:p>
     <w:bookmarkEnd w:id="20"/>
@@ -614,7 +663,7 @@
     </w:p>
     <w:bookmarkEnd w:id="34"/>
     <w:bookmarkEnd w:id="35"/>
-    <w:bookmarkStart w:id="39" w:name="variables-and-statistics"/>
+    <w:bookmarkStart w:id="40" w:name="variables-and-statistics"/>
     <w:p>
       <w:pPr>
         <w:pStyle w:val="Heading1"/>
@@ -710,7 +759,7 @@
         <w:pStyle w:val="FirstParagraph"/>
       </w:pPr>
       <w:r>
-        <w:t xml:space="preserve">MLH: Describe…</w:t>
+        <w:t xml:space="preserve">MLH: Describe…these…</w:t>
       </w:r>
     </w:p>
     <w:p>
@@ -746,8 +795,18 @@
     </w:p>
     <w:bookmarkEnd w:id="37"/>
     <w:bookmarkEnd w:id="38"/>
+    <w:bookmarkStart w:id="39" w:name="example-of-plastic-data"/>
+    <w:p>
+      <w:pPr>
+        <w:pStyle w:val="Heading2"/>
+      </w:pPr>
+      <w:r>
+        <w:t xml:space="preserve">Example of Plastic Data…</w:t>
+      </w:r>
+    </w:p>
     <w:bookmarkEnd w:id="39"/>
-    <w:bookmarkStart w:id="84" w:name="four-frameworks"/>
+    <w:bookmarkEnd w:id="40"/>
+    <w:bookmarkStart w:id="86" w:name="four-frameworks"/>
     <w:p>
       <w:pPr>
         <w:pStyle w:val="Heading1"/>
@@ -756,7 +815,7 @@
         <w:t xml:space="preserve">Four Frameworks</w:t>
       </w:r>
     </w:p>
-    <w:bookmarkStart w:id="40" w:name="linear-regression"/>
+    <w:bookmarkStart w:id="41" w:name="linear-regression"/>
     <w:p>
       <w:pPr>
         <w:pStyle w:val="Heading2"/>
@@ -770,7 +829,7 @@
         <w:pStyle w:val="FirstParagraph"/>
       </w:pPr>
       <w:r>
-        <w:t xml:space="preserve">MLH: What is linear Regression</w:t>
+        <w:t xml:space="preserve">MLH: What is linear Regression?</w:t>
       </w:r>
     </w:p>
     <w:p>
@@ -807,8 +866,8 @@
         <w:t xml:space="preserve">used to analyze the data? Is this supported by theory? Is there any of the theory that’s useful for users?</w:t>
       </w:r>
     </w:p>
-    <w:bookmarkEnd w:id="40"/>
-    <w:bookmarkStart w:id="57" w:name="linnear-regression-examples"/>
+    <w:bookmarkEnd w:id="41"/>
+    <w:bookmarkStart w:id="58" w:name="linnear-regression-examples"/>
     <w:p>
       <w:pPr>
         <w:pStyle w:val="Heading2"/>
@@ -817,7 +876,7 @@
         <w:t xml:space="preserve">Linnear Regression Examples</w:t>
       </w:r>
     </w:p>
-    <w:bookmarkStart w:id="44" w:name="example-1"/>
+    <w:bookmarkStart w:id="45" w:name="example-1"/>
     <w:p>
       <w:pPr>
         <w:pStyle w:val="Heading3"/>
@@ -1336,18 +1395,18 @@
           <wp:inline>
             <wp:extent cx="4620126" cy="3696101"/>
             <wp:effectExtent b="0" l="0" r="0" t="0"/>
-            <wp:docPr descr="" title="" id="42" name="Picture"/>
+            <wp:docPr descr="" title="" id="43" name="Picture"/>
             <a:graphic>
               <a:graphicData uri="http://schemas.openxmlformats.org/drawingml/2006/picture">
                 <pic:pic>
                   <pic:nvPicPr>
-                    <pic:cNvPr descr="4_statistical_frameworks_study_guide_files/figure-docx/unnamed-chunk-2-1.png" id="43" name="Picture"/>
+                    <pic:cNvPr descr="4_statistical_frameworks_study_guide_files/figure-docx/unnamed-chunk-4-1.png" id="44" name="Picture"/>
                     <pic:cNvPicPr>
                       <a:picLocks noChangeArrowheads="1" noChangeAspect="1"/>
                     </pic:cNvPicPr>
                   </pic:nvPicPr>
                   <pic:blipFill>
-                    <a:blip r:embed="rId41"/>
+                    <a:blip r:embed="rId42"/>
                     <a:stretch>
                       <a:fillRect/>
                     </a:stretch>
@@ -1394,8 +1453,8 @@
         <w:t xml:space="preserve">#print(linearMod)</w:t>
       </w:r>
     </w:p>
-    <w:bookmarkEnd w:id="44"/>
-    <w:bookmarkStart w:id="56" w:name="example-2-srp-and-habs"/>
+    <w:bookmarkEnd w:id="45"/>
+    <w:bookmarkStart w:id="57" w:name="example-2-srp-and-habs"/>
     <w:p>
       <w:pPr>
         <w:pStyle w:val="Heading3"/>
@@ -1420,7 +1479,15 @@
         <w:t xml:space="preserve">MLH: Describe why these data can be analyzed using regression</w:t>
       </w:r>
     </w:p>
-    <w:bookmarkStart w:id="45" w:name="define-data"/>
+    <w:p>
+      <w:pPr>
+        <w:pStyle w:val="BodyText"/>
+      </w:pPr>
+      <w:r>
+        <w:t xml:space="preserve">Calystegia: These data can be analyzed using a linear regression (specifically a simple linear regression) because they are both quantitative forms of data and we are trying to determine if they have a cause and effect relationship, between an independent and dependent variable.</w:t>
+      </w:r>
+    </w:p>
+    <w:bookmarkStart w:id="46" w:name="define-data"/>
     <w:p>
       <w:pPr>
         <w:pStyle w:val="Heading5"/>
@@ -1431,6 +1498,14 @@
     </w:p>
     <w:p>
       <w:pPr>
+        <w:pStyle w:val="FirstParagraph"/>
+      </w:pPr>
+      <w:r>
+        <w:t xml:space="preserve">MLH: What’s the rcode doing here?</w:t>
+      </w:r>
+    </w:p>
+    <w:p>
+      <w:pPr>
         <w:pStyle w:val="SourceCode"/>
       </w:pPr>
       <w:r>
@@ -1665,8 +1740,8 @@
         <w:t xml:space="preserve">)</w:t>
       </w:r>
     </w:p>
-    <w:bookmarkEnd w:id="45"/>
-    <w:bookmarkStart w:id="46" w:name="create-linear-model-using-lm-function"/>
+    <w:bookmarkEnd w:id="46"/>
+    <w:bookmarkStart w:id="47" w:name="create-linear-model-using-lm-function"/>
     <w:p>
       <w:pPr>
         <w:pStyle w:val="Heading4"/>
@@ -1685,6 +1760,14 @@
     </w:p>
     <w:p>
       <w:pPr>
+        <w:pStyle w:val="BodyText"/>
+      </w:pPr>
+      <w:r>
+        <w:t xml:space="preserve">MLH: What’s the rcode doing here?</w:t>
+      </w:r>
+    </w:p>
+    <w:p>
+      <w:pPr>
         <w:pStyle w:val="SourceCode"/>
       </w:pPr>
       <w:r>
@@ -1804,8 +1887,8 @@
         <w:t xml:space="preserve">##       15.03        72.37</w:t>
       </w:r>
     </w:p>
-    <w:bookmarkEnd w:id="46"/>
-    <w:bookmarkStart w:id="50" w:name="model-summary-results"/>
+    <w:bookmarkEnd w:id="47"/>
+    <w:bookmarkStart w:id="51" w:name="model-summary-results"/>
     <w:p>
       <w:pPr>
         <w:pStyle w:val="Heading4"/>
@@ -1827,11 +1910,27 @@
         <w:pStyle w:val="BodyText"/>
       </w:pPr>
       <w:r>
+        <w:t xml:space="preserve">MLH: What’s the rcode doing here?</w:t>
+      </w:r>
+    </w:p>
+    <w:p>
+      <w:pPr>
+        <w:pStyle w:val="BodyText"/>
+      </w:pPr>
+      <w:r>
         <w:t xml:space="preserve">MLH: Describe results…</w:t>
       </w:r>
     </w:p>
     <w:p>
       <w:pPr>
+        <w:pStyle w:val="BodyText"/>
+      </w:pPr>
+      <w:r>
+        <w:t xml:space="preserve">Calytegia: The results of this linear regression demonstrate a relationship between SRP and HABs, but it is not a significant one (p-value = 0.06563). There some relationship between the data as demonstrated by the R2 vaue being 0.886, but the p-value demonstrates that it’s not a very significant relationship.</w:t>
+      </w:r>
+    </w:p>
+    <w:p>
+      <w:pPr>
         <w:pStyle w:val="SourceCode"/>
       </w:pPr>
       <w:r>
@@ -2013,6 +2112,22 @@
     </w:p>
     <w:p>
       <w:pPr>
+        <w:pStyle w:val="FirstParagraph"/>
+      </w:pPr>
+      <w:r>
+        <w:t xml:space="preserve">MLH: What’s the rcode doing here?</w:t>
+      </w:r>
+    </w:p>
+    <w:p>
+      <w:pPr>
+        <w:pStyle w:val="BodyText"/>
+      </w:pPr>
+      <w:r>
+        <w:t xml:space="preserve">MLH: maybe make better x and y labels?</w:t>
+      </w:r>
+    </w:p>
+    <w:p>
+      <w:pPr>
         <w:pStyle w:val="SourceCode"/>
       </w:pPr>
       <w:r>
@@ -2037,7 +2152,61 @@
         <w:rPr>
           <w:rStyle w:val="NormalTok"/>
         </w:rPr>
-        <w:t xml:space="preserve"> SRP)</w:t>
+        <w:t xml:space="preserve"> SRP, </w:t>
+      </w:r>
+      <w:r>
+        <w:rPr>
+          <w:rStyle w:val="AttributeTok"/>
+        </w:rPr>
+        <w:t xml:space="preserve">las=</w:t>
+      </w:r>
+      <w:r>
+        <w:rPr>
+          <w:rStyle w:val="DecValTok"/>
+        </w:rPr>
+        <w:t xml:space="preserve">1</w:t>
+      </w:r>
+      <w:r>
+        <w:rPr>
+          <w:rStyle w:val="NormalTok"/>
+        </w:rPr>
+        <w:t xml:space="preserve">, </w:t>
+      </w:r>
+      <w:r>
+        <w:rPr>
+          <w:rStyle w:val="AttributeTok"/>
+        </w:rPr>
+        <w:t xml:space="preserve">main=</w:t>
+      </w:r>
+      <w:r>
+        <w:rPr>
+          <w:rStyle w:val="StringTok"/>
+        </w:rPr>
+        <w:t xml:space="preserve">"title"</w:t>
+      </w:r>
+      <w:r>
+        <w:rPr>
+          <w:rStyle w:val="NormalTok"/>
+        </w:rPr>
+        <w:t xml:space="preserve">, </w:t>
+      </w:r>
+      <w:r>
+        <w:rPr>
+          <w:rStyle w:val="AttributeTok"/>
+        </w:rPr>
+        <w:t xml:space="preserve">pch=</w:t>
+      </w:r>
+      <w:r>
+        <w:rPr>
+          <w:rStyle w:val="DecValTok"/>
+        </w:rPr>
+        <w:t xml:space="preserve">20</w:t>
+      </w:r>
+      <w:r>
+        <w:rPr>
+          <w:rStyle w:val="NormalTok"/>
+        </w:rPr>
+        <w:t xml:space="preserve">)</w:t>
       </w:r>
       <w:r>
         <w:br/>
@@ -2052,7 +2221,25 @@
         <w:rPr>
           <w:rStyle w:val="NormalTok"/>
         </w:rPr>
-        <w:t xml:space="preserve">(HAB.lm)</w:t>
+        <w:t xml:space="preserve">(HAB.lm, </w:t>
+      </w:r>
+      <w:r>
+        <w:rPr>
+          <w:rStyle w:val="AttributeTok"/>
+        </w:rPr>
+        <w:t xml:space="preserve">col=</w:t>
+      </w:r>
+      <w:r>
+        <w:rPr>
+          <w:rStyle w:val="StringTok"/>
+        </w:rPr>
+        <w:t xml:space="preserve">"blue"</w:t>
+      </w:r>
+      <w:r>
+        <w:rPr>
+          <w:rStyle w:val="NormalTok"/>
+        </w:rPr>
+        <w:t xml:space="preserve">)</w:t>
       </w:r>
     </w:p>
     <w:p>
@@ -2064,18 +2251,18 @@
           <wp:inline>
             <wp:extent cx="4620126" cy="3696101"/>
             <wp:effectExtent b="0" l="0" r="0" t="0"/>
-            <wp:docPr descr="" title="" id="48" name="Picture"/>
+            <wp:docPr descr="" title="" id="49" name="Picture"/>
             <a:graphic>
               <a:graphicData uri="http://schemas.openxmlformats.org/drawingml/2006/picture">
                 <pic:pic>
                   <pic:nvPicPr>
-                    <pic:cNvPr descr="4_statistical_frameworks_study_guide_files/figure-docx/unnamed-chunk-6-1.png" id="49" name="Picture"/>
+                    <pic:cNvPr descr="4_statistical_frameworks_study_guide_files/figure-docx/unnamed-chunk-8-1.png" id="50" name="Picture"/>
                     <pic:cNvPicPr>
                       <a:picLocks noChangeArrowheads="1" noChangeAspect="1"/>
                     </pic:cNvPicPr>
                   </pic:nvPicPr>
                   <pic:blipFill>
-                    <a:blip r:embed="rId47"/>
+                    <a:blip r:embed="rId48"/>
                     <a:stretch>
                       <a:fillRect/>
                     </a:stretch>
@@ -2102,8 +2289,8 @@
         </w:drawing>
       </w:r>
     </w:p>
-    <w:bookmarkEnd w:id="50"/>
-    <w:bookmarkStart w:id="55" w:name="model-interpretation-discussion"/>
+    <w:bookmarkEnd w:id="51"/>
+    <w:bookmarkStart w:id="56" w:name="model-interpretation-discussion"/>
     <w:p>
       <w:pPr>
         <w:pStyle w:val="Heading4"/>
@@ -2112,7 +2299,7 @@
         <w:t xml:space="preserve">Model Interpretation (Discussion)</w:t>
       </w:r>
     </w:p>
-    <w:bookmarkStart w:id="54" w:name="linear-regression-assumptions"/>
+    <w:bookmarkStart w:id="55" w:name="linear-regression-assumptions"/>
     <w:p>
       <w:pPr>
         <w:pStyle w:val="Heading5"/>
@@ -2220,18 +2407,18 @@
           <wp:inline>
             <wp:extent cx="4620126" cy="3696101"/>
             <wp:effectExtent b="0" l="0" r="0" t="0"/>
-            <wp:docPr descr="" title="" id="52" name="Picture"/>
+            <wp:docPr descr="" title="" id="53" name="Picture"/>
             <a:graphic>
               <a:graphicData uri="http://schemas.openxmlformats.org/drawingml/2006/picture">
                 <pic:pic>
                   <pic:nvPicPr>
-                    <pic:cNvPr descr="4_statistical_frameworks_study_guide_files/figure-docx/unnamed-chunk-7-1.png" id="53" name="Picture"/>
+                    <pic:cNvPr descr="4_statistical_frameworks_study_guide_files/figure-docx/unnamed-chunk-9-1.png" id="54" name="Picture"/>
                     <pic:cNvPicPr>
                       <a:picLocks noChangeArrowheads="1" noChangeAspect="1"/>
                     </pic:cNvPicPr>
                   </pic:nvPicPr>
                   <pic:blipFill>
-                    <a:blip r:embed="rId51"/>
+                    <a:blip r:embed="rId52"/>
                     <a:stretch>
                       <a:fillRect/>
                     </a:stretch>
@@ -2258,11 +2445,11 @@
         </w:drawing>
       </w:r>
     </w:p>
-    <w:bookmarkEnd w:id="54"/>
     <w:bookmarkEnd w:id="55"/>
     <w:bookmarkEnd w:id="56"/>
     <w:bookmarkEnd w:id="57"/>
-    <w:bookmarkStart w:id="69" w:name="logistic-regression"/>
+    <w:bookmarkEnd w:id="58"/>
+    <w:bookmarkStart w:id="71" w:name="logistic-regression"/>
     <w:p>
       <w:pPr>
         <w:pStyle w:val="Heading2"/>
@@ -2287,7 +2474,7 @@
         <w:t xml:space="preserve">MLH: What are good questions for this?</w:t>
       </w:r>
     </w:p>
-    <w:bookmarkStart w:id="62" w:name="X3f1bb525d6937714311d17ad61c74b764014103"/>
+    <w:bookmarkStart w:id="63" w:name="X3f1bb525d6937714311d17ad61c74b764014103"/>
     <w:p>
       <w:pPr>
         <w:pStyle w:val="Heading3"/>
@@ -2306,7 +2493,7 @@
       <w:r>
         <w:t xml:space="preserve"> </w:t>
       </w:r>
-      <w:hyperlink r:id="rId58">
+      <w:hyperlink r:id="rId59">
         <w:r>
           <w:rPr>
             <w:rStyle w:val="Hyperlink"/>
@@ -3282,18 +3469,18 @@
           <wp:inline>
             <wp:extent cx="4620126" cy="3696101"/>
             <wp:effectExtent b="0" l="0" r="0" t="0"/>
-            <wp:docPr descr="" title="" id="60" name="Picture"/>
+            <wp:docPr descr="" title="" id="61" name="Picture"/>
             <a:graphic>
               <a:graphicData uri="http://schemas.openxmlformats.org/drawingml/2006/picture">
                 <pic:pic>
                   <pic:nvPicPr>
-                    <pic:cNvPr descr="4_statistical_frameworks_study_guide_files/figure-docx/unnamed-chunk-12-1.png" id="61" name="Picture"/>
+                    <pic:cNvPr descr="4_statistical_frameworks_study_guide_files/figure-docx/unnamed-chunk-14-1.png" id="62" name="Picture"/>
                     <pic:cNvPicPr>
                       <a:picLocks noChangeArrowheads="1" noChangeAspect="1"/>
                     </pic:cNvPicPr>
                   </pic:nvPicPr>
                   <pic:blipFill>
-                    <a:blip r:embed="rId59"/>
+                    <a:blip r:embed="rId60"/>
                     <a:stretch>
                       <a:fillRect/>
                     </a:stretch>
@@ -3320,8 +3507,8 @@
         </w:drawing>
       </w:r>
     </w:p>
-    <w:bookmarkEnd w:id="62"/>
-    <w:bookmarkStart w:id="63" w:name="X4bd549a170886ebf536d50c8458c3e718970dd5"/>
+    <w:bookmarkEnd w:id="63"/>
+    <w:bookmarkStart w:id="64" w:name="X4bd549a170886ebf536d50c8458c3e718970dd5"/>
     <w:p>
       <w:pPr>
         <w:pStyle w:val="Heading3"/>
@@ -3591,8 +3778,8 @@
         <w:t xml:space="preserve">)</w:t>
       </w:r>
     </w:p>
-    <w:bookmarkEnd w:id="63"/>
-    <w:bookmarkStart w:id="68" w:name="results"/>
+    <w:bookmarkEnd w:id="64"/>
+    <w:bookmarkStart w:id="69" w:name="results"/>
     <w:p>
       <w:pPr>
         <w:pStyle w:val="Heading3"/>
@@ -3826,7 +4013,7 @@
         <w:t xml:space="preserve">## Number of Fisher Scoring iterations: 4</w:t>
       </w:r>
     </w:p>
-    <w:bookmarkStart w:id="67" w:name="interpretation-discussion"/>
+    <w:bookmarkStart w:id="68" w:name="interpretation-discussion"/>
     <w:p>
       <w:pPr>
         <w:pStyle w:val="Heading4"/>
@@ -4190,18 +4377,18 @@
           <wp:inline>
             <wp:extent cx="4620126" cy="3696101"/>
             <wp:effectExtent b="0" l="0" r="0" t="0"/>
-            <wp:docPr descr="" title="" id="65" name="Picture"/>
+            <wp:docPr descr="" title="" id="66" name="Picture"/>
             <a:graphic>
               <a:graphicData uri="http://schemas.openxmlformats.org/drawingml/2006/picture">
                 <pic:pic>
                   <pic:nvPicPr>
-                    <pic:cNvPr descr="4_statistical_frameworks_study_guide_files/figure-docx/unnamed-chunk-18-1.png" id="66" name="Picture"/>
+                    <pic:cNvPr descr="4_statistical_frameworks_study_guide_files/figure-docx/unnamed-chunk-20-1.png" id="67" name="Picture"/>
                     <pic:cNvPicPr>
                       <a:picLocks noChangeArrowheads="1" noChangeAspect="1"/>
                     </pic:cNvPicPr>
                   </pic:nvPicPr>
                   <pic:blipFill>
-                    <a:blip r:embed="rId64"/>
+                    <a:blip r:embed="rId65"/>
                     <a:stretch>
                       <a:fillRect/>
                     </a:stretch>
@@ -4550,16 +4737,15 @@
         <w:t xml:space="preserve">proportion dead 0.6 0.4 0.2 0.0 2 ˆ + SE(ˆ1) ˆ 1 LD50 2 cov(ˆ0, ˆ1) ˆ 0 ˆ1</w:t>
       </w:r>
     </w:p>
-    <w:bookmarkEnd w:id="67"/>
     <w:bookmarkEnd w:id="68"/>
     <w:bookmarkEnd w:id="69"/>
-    <w:bookmarkStart w:id="71" w:name="anova"/>
-    <w:p>
-      <w:pPr>
-        <w:pStyle w:val="Heading2"/>
-      </w:pPr>
-      <w:r>
-        <w:t xml:space="preserve">ANOVA</w:t>
+    <w:bookmarkStart w:id="70" w:name="example-3"/>
+    <w:p>
+      <w:pPr>
+        <w:pStyle w:val="Heading3"/>
+      </w:pPr>
+      <w:r>
+        <w:t xml:space="preserve">Example #3</w:t>
       </w:r>
     </w:p>
     <w:p>
@@ -4567,7 +4753,7 @@
         <w:pStyle w:val="FirstParagraph"/>
       </w:pPr>
       <w:r>
-        <w:t xml:space="preserve">What is a one-way ANOVA?</w:t>
+        <w:t xml:space="preserve">Will a person win an election?</w:t>
       </w:r>
     </w:p>
     <w:p>
@@ -4575,24 +4761,13 @@
         <w:pStyle w:val="BodyText"/>
       </w:pPr>
       <w:r>
-        <w:t xml:space="preserve">What is the ANOVA used for?</w:t>
-      </w:r>
-    </w:p>
-    <w:bookmarkStart w:id="70" w:name="X2c2099097990fdbbba659a8381cade3d0d90c5b"/>
-    <w:p>
-      <w:pPr>
-        <w:pStyle w:val="Heading3"/>
-      </w:pPr>
-      <w:r>
-        <w:t xml:space="preserve">Example #1 –Fertilizer and Crop Yield MLH: Better for Multiway ANOVA</w:t>
-      </w:r>
-    </w:p>
-    <w:p>
-      <w:pPr>
-        <w:pStyle w:val="FirstParagraph"/>
-      </w:pPr>
-      <w:r>
-        <w:t xml:space="preserve">MLH – The example relies on external data, which adds a step that gets in the way. I suggest we developed example two to keep it simpler…</w:t>
+        <w:t xml:space="preserve">MLH: What is this used for?</w:t>
+      </w:r>
+      <w:r>
+        <w:t xml:space="preserve"> </w:t>
+      </w:r>
+      <w:r>
+        <w:t xml:space="preserve">Logistic regression is used when the predictor/independent variable is categorical and the response/dependent variable is continuous.</w:t>
       </w:r>
     </w:p>
     <w:p>
@@ -4600,290 +4775,24 @@
         <w:pStyle w:val="BodyText"/>
       </w:pPr>
       <w:r>
-        <w:t xml:space="preserve">Research question: Which fertilizer produces the most crop yield? ##Independent variable/predictor: Fertilizer A, Fertilizer B, Fertilizer C ##Dependent variable/response: amount of crop yield</w:t>
-      </w:r>
-    </w:p>
-    <w:p>
-      <w:pPr>
-        <w:pStyle w:val="BodyText"/>
-      </w:pPr>
-      <w:r>
-        <w:t xml:space="preserve">Question: Which fertilizer provides the best crop yield?</w:t>
-      </w:r>
-    </w:p>
-    <w:p>
-      <w:pPr>
-        <w:pStyle w:val="BodyText"/>
-      </w:pPr>
-      <w:r>
-        <w:t xml:space="preserve">It is common for factors to be read as quantitative variables when importing a dataset into R. To avoid this, you can use the read.csv() command to read in the data, specifying within the command whether each of the variables should be quantitative (â€œnumericâ€) or categorical (â€œfactorâ€).</w:t>
-      </w:r>
-    </w:p>
-    <w:p>
-      <w:pPr>
-        <w:pStyle w:val="BodyText"/>
-      </w:pPr>
-      <w:r>
-        <w:t xml:space="preserve">##Use the following code, replacing the path/to/your/file text with the actual path to your file:</w:t>
-      </w:r>
-    </w:p>
-    <w:p>
-      <w:pPr>
-        <w:pStyle w:val="SourceCode"/>
-      </w:pPr>
-      <w:r>
-        <w:rPr>
-          <w:rStyle w:val="CommentTok"/>
-        </w:rPr>
-        <w:t xml:space="preserve"># install.packages(c(“ggplot2”, “ggpubr”, “tidyverse”, “broom”, “AICcmodavg”)) </w:t>
-      </w:r>
-      <w:r>
-        <w:br/>
-      </w:r>
-      <w:r>
-        <w:br/>
-      </w:r>
-      <w:r>
-        <w:rPr>
-          <w:rStyle w:val="CommentTok"/>
-        </w:rPr>
-        <w:t xml:space="preserve"># Read Data</w:t>
-      </w:r>
-      <w:r>
-        <w:br/>
-      </w:r>
-      <w:r>
-        <w:rPr>
-          <w:rStyle w:val="CommentTok"/>
-        </w:rPr>
-        <w:t xml:space="preserve"># crop.data.csv = file.choose()</w:t>
-      </w:r>
-      <w:r>
-        <w:br/>
-      </w:r>
-      <w:r>
-        <w:br/>
-      </w:r>
-      <w:r>
-        <w:rPr>
-          <w:rStyle w:val="NormalTok"/>
-        </w:rPr>
-        <w:t xml:space="preserve">crop.data.csv  </w:t>
-      </w:r>
-      <w:r>
-        <w:rPr>
-          <w:rStyle w:val="OtherTok"/>
-        </w:rPr>
-        <w:t xml:space="preserve">=</w:t>
-      </w:r>
-      <w:r>
-        <w:rPr>
-          <w:rStyle w:val="NormalTok"/>
-        </w:rPr>
+        <w:t xml:space="preserve">MLH: What are good questions for this?</w:t>
+      </w:r>
+      <w:r>
         <w:t xml:space="preserve"> </w:t>
       </w:r>
       <w:r>
-        <w:rPr>
-          <w:rStyle w:val="StringTok"/>
-        </w:rPr>
-        <w:t xml:space="preserve">"/home/mwl04747/beginnersluck/Stats/EA30_Study_Guide/ANOVA_cropdata.csv"</w:t>
-      </w:r>
-      <w:r>
-        <w:br/>
-      </w:r>
-      <w:r>
-        <w:rPr>
-          <w:rStyle w:val="NormalTok"/>
-        </w:rPr>
-        <w:t xml:space="preserve">crop.data </w:t>
-      </w:r>
-      <w:r>
-        <w:rPr>
-          <w:rStyle w:val="OtherTok"/>
-        </w:rPr>
-        <w:t xml:space="preserve">&lt;-</w:t>
-      </w:r>
-      <w:r>
-        <w:rPr>
-          <w:rStyle w:val="NormalTok"/>
-        </w:rPr>
-        <w:t xml:space="preserve"> </w:t>
-      </w:r>
-      <w:r>
-        <w:rPr>
-          <w:rStyle w:val="FunctionTok"/>
-        </w:rPr>
-        <w:t xml:space="preserve">read.csv</w:t>
-      </w:r>
-      <w:r>
-        <w:rPr>
-          <w:rStyle w:val="NormalTok"/>
-        </w:rPr>
-        <w:t xml:space="preserve">(crop.data.csv)</w:t>
-      </w:r>
-      <w:r>
-        <w:br/>
-      </w:r>
-      <w:r>
-        <w:br/>
-      </w:r>
-      <w:r>
-        <w:rPr>
-          <w:rStyle w:val="FunctionTok"/>
-        </w:rPr>
-        <w:t xml:space="preserve">names</w:t>
-      </w:r>
-      <w:r>
-        <w:rPr>
-          <w:rStyle w:val="NormalTok"/>
-        </w:rPr>
-        <w:t xml:space="preserve">(crop.data)</w:t>
-      </w:r>
-    </w:p>
-    <w:p>
-      <w:pPr>
-        <w:pStyle w:val="SourceCode"/>
-      </w:pPr>
-      <w:r>
-        <w:rPr>
-          <w:rStyle w:val="VerbatimChar"/>
-        </w:rPr>
-        <w:t xml:space="preserve">## [1] "Density"    "Block"      "Fertilizer" "Yield"</w:t>
-      </w:r>
-    </w:p>
-    <w:p>
-      <w:pPr>
-        <w:pStyle w:val="SourceCode"/>
-      </w:pPr>
-      <w:r>
-        <w:rPr>
-          <w:rStyle w:val="NormalTok"/>
-        </w:rPr>
-        <w:t xml:space="preserve">crop.data.aov </w:t>
-      </w:r>
-      <w:r>
-        <w:rPr>
-          <w:rStyle w:val="OtherTok"/>
-        </w:rPr>
-        <w:t xml:space="preserve">&lt;-</w:t>
-      </w:r>
-      <w:r>
-        <w:rPr>
-          <w:rStyle w:val="NormalTok"/>
-        </w:rPr>
-        <w:t xml:space="preserve"> </w:t>
-      </w:r>
-      <w:r>
-        <w:rPr>
-          <w:rStyle w:val="FunctionTok"/>
-        </w:rPr>
-        <w:t xml:space="preserve">aov</w:t>
-      </w:r>
-      <w:r>
-        <w:rPr>
-          <w:rStyle w:val="NormalTok"/>
-        </w:rPr>
-        <w:t xml:space="preserve">(Yield </w:t>
-      </w:r>
-      <w:r>
-        <w:rPr>
-          <w:rStyle w:val="SpecialCharTok"/>
-        </w:rPr>
-        <w:t xml:space="preserve">~</w:t>
-      </w:r>
-      <w:r>
-        <w:rPr>
-          <w:rStyle w:val="NormalTok"/>
-        </w:rPr>
-        <w:t xml:space="preserve"> Fertilizer, </w:t>
-      </w:r>
-      <w:r>
-        <w:rPr>
-          <w:rStyle w:val="AttributeTok"/>
-        </w:rPr>
-        <w:t xml:space="preserve">data=</w:t>
-      </w:r>
-      <w:r>
-        <w:rPr>
-          <w:rStyle w:val="NormalTok"/>
-        </w:rPr>
-        <w:t xml:space="preserve">crop.data)</w:t>
-      </w:r>
-      <w:r>
-        <w:br/>
-      </w:r>
-      <w:r>
-        <w:br/>
-      </w:r>
-      <w:r>
-        <w:rPr>
-          <w:rStyle w:val="FunctionTok"/>
-        </w:rPr>
-        <w:t xml:space="preserve">summary</w:t>
-      </w:r>
-      <w:r>
-        <w:rPr>
-          <w:rStyle w:val="NormalTok"/>
-        </w:rPr>
-        <w:t xml:space="preserve">(crop.data.aov)</w:t>
-      </w:r>
-    </w:p>
-    <w:p>
-      <w:pPr>
-        <w:pStyle w:val="SourceCode"/>
-      </w:pPr>
-      <w:r>
-        <w:rPr>
-          <w:rStyle w:val="VerbatimChar"/>
-        </w:rPr>
-        <w:t xml:space="preserve">##             Df Sum Sq Mean Sq F value   Pr(&gt;F)    </w:t>
-      </w:r>
-      <w:r>
-        <w:br/>
-      </w:r>
-      <w:r>
-        <w:rPr>
-          <w:rStyle w:val="VerbatimChar"/>
-        </w:rPr>
-        <w:t xml:space="preserve">## Fertilizer   1   5.74   5.743   14.91 0.000207 ***</w:t>
-      </w:r>
-      <w:r>
-        <w:br/>
-      </w:r>
-      <w:r>
-        <w:rPr>
-          <w:rStyle w:val="VerbatimChar"/>
-        </w:rPr>
-        <w:t xml:space="preserve">## Residuals   94  36.21   0.385                     </w:t>
-      </w:r>
-      <w:r>
-        <w:br/>
-      </w:r>
-      <w:r>
-        <w:rPr>
-          <w:rStyle w:val="VerbatimChar"/>
-        </w:rPr>
-        <w:t xml:space="preserve">## ---</w:t>
-      </w:r>
-      <w:r>
-        <w:br/>
-      </w:r>
-      <w:r>
-        <w:rPr>
-          <w:rStyle w:val="VerbatimChar"/>
-        </w:rPr>
-        <w:t xml:space="preserve">## Signif. codes:  0 '***' 0.001 '**' 0.01 '*' 0.05 '.' 0.1 ' ' 1</w:t>
+        <w:t xml:space="preserve">Possible questions may include - will an indiviudal win the election? predictor = number of votes; response = win or loss</w:t>
       </w:r>
     </w:p>
     <w:bookmarkEnd w:id="70"/>
     <w:bookmarkEnd w:id="71"/>
-    <w:bookmarkStart w:id="82" w:name="example-2-simulated-hab-data"/>
+    <w:bookmarkStart w:id="72" w:name="anova"/>
     <w:p>
       <w:pPr>
         <w:pStyle w:val="Heading2"/>
       </w:pPr>
       <w:r>
-        <w:t xml:space="preserve">Example 2: Simulated HAB Data</w:t>
+        <w:t xml:space="preserve">ANOVA</w:t>
       </w:r>
     </w:p>
     <w:p>
@@ -4891,6 +4800,32 @@
         <w:pStyle w:val="FirstParagraph"/>
       </w:pPr>
       <w:r>
+        <w:t xml:space="preserve">What is a one-way ANOVA?</w:t>
+      </w:r>
+    </w:p>
+    <w:p>
+      <w:pPr>
+        <w:pStyle w:val="BodyText"/>
+      </w:pPr>
+      <w:r>
+        <w:t xml:space="preserve">What is the ANOVA used for?</w:t>
+      </w:r>
+    </w:p>
+    <w:bookmarkEnd w:id="72"/>
+    <w:bookmarkStart w:id="83" w:name="example-1-simulated-hab-data"/>
+    <w:p>
+      <w:pPr>
+        <w:pStyle w:val="Heading2"/>
+      </w:pPr>
+      <w:r>
+        <w:t xml:space="preserve">Example 1: Simulated HAB Data</w:t>
+      </w:r>
+    </w:p>
+    <w:p>
+      <w:pPr>
+        <w:pStyle w:val="FirstParagraph"/>
+      </w:pPr>
+      <w:r>
         <w:t xml:space="preserve">Five mesocosms have been randomly selected to test the impact of zebra mussels on cyanobacteria concentrations, while five are controls. Water is circulate in each, and the experiment sampled the water column for bacteria counts every day for 10 days.</w:t>
       </w:r>
     </w:p>
@@ -5185,91 +5120,91 @@
         <w:rPr>
           <w:rStyle w:val="VerbatimChar"/>
         </w:rPr>
-        <w:t xml:space="preserve">##   [1] 30.7 36.2 34.1 32.4 38.9 48.2 30.4 36.6 31.4 27.1 31.8 35.2 25.6 39.2 20.6</w:t>
-      </w:r>
-      <w:r>
-        <w:br/>
-      </w:r>
-      <w:r>
-        <w:rPr>
-          <w:rStyle w:val="VerbatimChar"/>
-        </w:rPr>
-        <w:t xml:space="preserve">##  [16] 36.7 23.9 32.5 36.2 38.6 39.4 17.3 26.8 39.4 42.5 42.8 54.6 40.2 37.8 25.0</w:t>
-      </w:r>
-      <w:r>
-        <w:br/>
-      </w:r>
-      <w:r>
-        <w:rPr>
-          <w:rStyle w:val="VerbatimChar"/>
-        </w:rPr>
-        <w:t xml:space="preserve">##  [31] 24.3 33.1 35.4 46.0 29.9 38.6 16.6 31.1 34.4 38.9 28.8 30.9 44.4 35.3  9.7</w:t>
-      </w:r>
-      <w:r>
-        <w:br/>
-      </w:r>
-      <w:r>
-        <w:rPr>
-          <w:rStyle w:val="VerbatimChar"/>
-        </w:rPr>
-        <w:t xml:space="preserve">##  [46] 36.3 39.9 30.9 50.1 34.7 38.6 25.7 31.9 45.7 41.1 34.0 43.5 49.3 36.0 34.2</w:t>
-      </w:r>
-      <w:r>
-        <w:br/>
-      </w:r>
-      <w:r>
-        <w:rPr>
-          <w:rStyle w:val="VerbatimChar"/>
-        </w:rPr>
-        <w:t xml:space="preserve">##  [61] 37.1 26.1 25.2 36.4 33.9 27.4 43.2 32.5 37.2 32.2 47.7 33.7 27.2 23.8 14.7</w:t>
-      </w:r>
-      <w:r>
-        <w:br/>
-      </w:r>
-      <w:r>
-        <w:rPr>
-          <w:rStyle w:val="VerbatimChar"/>
-        </w:rPr>
-        <w:t xml:space="preserve">##  [76] 27.3 36.3 48.6 43.5 41.3 26.8 26.3 41.1 34.9 39.1 30.2 28.1 39.2 34.6 21.6</w:t>
-      </w:r>
-      <w:r>
-        <w:br/>
-      </w:r>
-      <w:r>
-        <w:rPr>
-          <w:rStyle w:val="VerbatimChar"/>
-        </w:rPr>
-        <w:t xml:space="preserve">##  [91] 19.4 34.5 37.6 36.1 36.4 36.7 45.1 35.8 26.5 42.7 43.4 33.4 35.4 39.2 27.9</w:t>
-      </w:r>
-      <w:r>
-        <w:br/>
-      </w:r>
-      <w:r>
-        <w:rPr>
-          <w:rStyle w:val="VerbatimChar"/>
-        </w:rPr>
-        <w:t xml:space="preserve">## [106] 29.5 38.8 26.0 34.6 21.3 24.1 22.2 26.6 34.7 32.4 22.6 40.1 29.8 26.6 30.7</w:t>
-      </w:r>
-      <w:r>
-        <w:br/>
-      </w:r>
-      <w:r>
-        <w:rPr>
-          <w:rStyle w:val="VerbatimChar"/>
-        </w:rPr>
-        <w:t xml:space="preserve">## [121] 38.4 23.1 35.7 32.2 19.3 29.4 35.0 28.9 29.5 36.5 21.4 34.1 26.6 29.6 41.2</w:t>
-      </w:r>
-      <w:r>
-        <w:br/>
-      </w:r>
-      <w:r>
-        <w:rPr>
-          <w:rStyle w:val="VerbatimChar"/>
-        </w:rPr>
-        <w:t xml:space="preserve">## [136] 28.2 31.7 32.9 43.9 23.2 42.5 35.7 39.8 10.7 26.7 51.5 20.9 33.0 32.7 39.1</w:t>
-      </w:r>
-    </w:p>
-    <w:bookmarkStart w:id="75" w:name="first-six-observations-and-histograms"/>
+        <w:t xml:space="preserve">##   [1] 33.4 34.1 35.2 22.4 39.8 24.3 32.9 39.2 42.8 49.0 44.6 41.5 29.4 50.9 51.7</w:t>
+      </w:r>
+      <w:r>
+        <w:br/>
+      </w:r>
+      <w:r>
+        <w:rPr>
+          <w:rStyle w:val="VerbatimChar"/>
+        </w:rPr>
+        <w:t xml:space="preserve">##  [16] 41.3 32.4 33.7 31.1 37.6 42.3 42.2 27.4 25.4 57.6 27.6 40.6 45.1 29.5 30.7</w:t>
+      </w:r>
+      <w:r>
+        <w:br/>
+      </w:r>
+      <w:r>
+        <w:rPr>
+          <w:rStyle w:val="VerbatimChar"/>
+        </w:rPr>
+        <w:t xml:space="preserve">##  [31] 33.1 35.4 39.3 33.8 38.5 34.4 21.4 41.9 27.7 33.1 46.6 43.6 28.4 24.3 30.9</w:t>
+      </w:r>
+      <w:r>
+        <w:br/>
+      </w:r>
+      <w:r>
+        <w:rPr>
+          <w:rStyle w:val="VerbatimChar"/>
+        </w:rPr>
+        <w:t xml:space="preserve">##  [46] 49.2 46.4 39.8 48.2 39.8 27.4 39.2 21.6 38.5 45.4 30.7 29.8 14.4 30.3 25.0</w:t>
+      </w:r>
+      <w:r>
+        <w:br/>
+      </w:r>
+      <w:r>
+        <w:rPr>
+          <w:rStyle w:val="VerbatimChar"/>
+        </w:rPr>
+        <w:t xml:space="preserve">##  [61] 39.6 41.9 37.9 36.2 38.1 39.7 43.2 25.8 29.6 13.2 18.1 40.5 21.4 29.6 47.0</w:t>
+      </w:r>
+      <w:r>
+        <w:br/>
+      </w:r>
+      <w:r>
+        <w:rPr>
+          <w:rStyle w:val="VerbatimChar"/>
+        </w:rPr>
+        <w:t xml:space="preserve">##  [76] 49.6 34.4 29.7 27.9 32.2 34.1 15.9 16.3 16.3 13.3 29.4 23.6 25.9 27.4 50.5</w:t>
+      </w:r>
+      <w:r>
+        <w:br/>
+      </w:r>
+      <w:r>
+        <w:rPr>
+          <w:rStyle w:val="VerbatimChar"/>
+        </w:rPr>
+        <w:t xml:space="preserve">##  [91] 21.7 29.4 37.1 35.7 21.4 24.7 32.9 30.0 35.3 44.3 36.1 26.1 21.4 24.4 23.8</w:t>
+      </w:r>
+      <w:r>
+        <w:br/>
+      </w:r>
+      <w:r>
+        <w:rPr>
+          <w:rStyle w:val="VerbatimChar"/>
+        </w:rPr>
+        <w:t xml:space="preserve">## [106] 19.3 26.0 35.7 39.4 26.7 27.9 39.7 29.7 35.9 35.4 21.9 30.0 31.8 16.4 33.8</w:t>
+      </w:r>
+      <w:r>
+        <w:br/>
+      </w:r>
+      <w:r>
+        <w:rPr>
+          <w:rStyle w:val="VerbatimChar"/>
+        </w:rPr>
+        <w:t xml:space="preserve">## [121] 35.4 28.4 35.8 27.1 32.6 37.6 19.4 48.4 29.3 32.2 43.4 46.6 25.7 25.8 32.6</w:t>
+      </w:r>
+      <w:r>
+        <w:br/>
+      </w:r>
+      <w:r>
+        <w:rPr>
+          <w:rStyle w:val="VerbatimChar"/>
+        </w:rPr>
+        <w:t xml:space="preserve">## [136] 33.3 43.0 29.1 38.7 40.9 29.3 36.6 26.4 32.5 36.7 30.4 22.2 27.4 42.0 26.8</w:t>
+      </w:r>
+    </w:p>
+    <w:bookmarkStart w:id="76" w:name="first-six-observations-and-histograms"/>
     <w:p>
       <w:pPr>
         <w:pStyle w:val="Heading3"/>
@@ -5312,52 +5247,52 @@
         <w:rPr>
           <w:rStyle w:val="VerbatimChar"/>
         </w:rPr>
-        <w:t xml:space="preserve">## 1        1   Control   1    30.7</w:t>
-      </w:r>
-      <w:r>
-        <w:br/>
-      </w:r>
-      <w:r>
-        <w:rPr>
-          <w:rStyle w:val="VerbatimChar"/>
-        </w:rPr>
-        <w:t xml:space="preserve">## 2        2   Control   1    36.2</w:t>
-      </w:r>
-      <w:r>
-        <w:br/>
-      </w:r>
-      <w:r>
-        <w:rPr>
-          <w:rStyle w:val="VerbatimChar"/>
-        </w:rPr>
-        <w:t xml:space="preserve">## 3        3   Control   1    34.1</w:t>
-      </w:r>
-      <w:r>
-        <w:br/>
-      </w:r>
-      <w:r>
-        <w:rPr>
-          <w:rStyle w:val="VerbatimChar"/>
-        </w:rPr>
-        <w:t xml:space="preserve">## 4        4   Control   1    32.4</w:t>
-      </w:r>
-      <w:r>
-        <w:br/>
-      </w:r>
-      <w:r>
-        <w:rPr>
-          <w:rStyle w:val="VerbatimChar"/>
-        </w:rPr>
-        <w:t xml:space="preserve">## 5        5   Control   1    38.9</w:t>
-      </w:r>
-      <w:r>
-        <w:br/>
-      </w:r>
-      <w:r>
-        <w:rPr>
-          <w:rStyle w:val="VerbatimChar"/>
-        </w:rPr>
-        <w:t xml:space="preserve">## 6        6   Control   1    48.2</w:t>
+        <w:t xml:space="preserve">## 1        1   Control   1    33.4</w:t>
+      </w:r>
+      <w:r>
+        <w:br/>
+      </w:r>
+      <w:r>
+        <w:rPr>
+          <w:rStyle w:val="VerbatimChar"/>
+        </w:rPr>
+        <w:t xml:space="preserve">## 2        2   Control   1    34.1</w:t>
+      </w:r>
+      <w:r>
+        <w:br/>
+      </w:r>
+      <w:r>
+        <w:rPr>
+          <w:rStyle w:val="VerbatimChar"/>
+        </w:rPr>
+        <w:t xml:space="preserve">## 3        3   Control   1    35.2</w:t>
+      </w:r>
+      <w:r>
+        <w:br/>
+      </w:r>
+      <w:r>
+        <w:rPr>
+          <w:rStyle w:val="VerbatimChar"/>
+        </w:rPr>
+        <w:t xml:space="preserve">## 4        4   Control   1    22.4</w:t>
+      </w:r>
+      <w:r>
+        <w:br/>
+      </w:r>
+      <w:r>
+        <w:rPr>
+          <w:rStyle w:val="VerbatimChar"/>
+        </w:rPr>
+        <w:t xml:space="preserve">## 5        5   Control   1    39.8</w:t>
+      </w:r>
+      <w:r>
+        <w:br/>
+      </w:r>
+      <w:r>
+        <w:rPr>
+          <w:rStyle w:val="VerbatimChar"/>
+        </w:rPr>
+        <w:t xml:space="preserve">## 6        6   Control   1    24.3</w:t>
       </w:r>
     </w:p>
     <w:p>
@@ -5599,18 +5534,18 @@
           <wp:inline>
             <wp:extent cx="4620126" cy="3696101"/>
             <wp:effectExtent b="0" l="0" r="0" t="0"/>
-            <wp:docPr descr="" title="" id="73" name="Picture"/>
+            <wp:docPr descr="" title="" id="74" name="Picture"/>
             <a:graphic>
               <a:graphicData uri="http://schemas.openxmlformats.org/drawingml/2006/picture">
                 <pic:pic>
                   <pic:nvPicPr>
-                    <pic:cNvPr descr="4_statistical_frameworks_study_guide_files/figure-docx/unnamed-chunk-22-1.png" id="74" name="Picture"/>
+                    <pic:cNvPr descr="4_statistical_frameworks_study_guide_files/figure-docx/unnamed-chunk-23-1.png" id="75" name="Picture"/>
                     <pic:cNvPicPr>
                       <a:picLocks noChangeArrowheads="1" noChangeAspect="1"/>
                     </pic:cNvPicPr>
                   </pic:nvPicPr>
                   <pic:blipFill>
-                    <a:blip r:embed="rId72"/>
+                    <a:blip r:embed="rId73"/>
                     <a:stretch>
                       <a:fillRect/>
                     </a:stretch>
@@ -5637,8 +5572,8 @@
         </w:drawing>
       </w:r>
     </w:p>
-    <w:bookmarkEnd w:id="75"/>
-    <w:bookmarkStart w:id="76" w:name="Xc12d448a05e2f7b42e501a80ea09ef8d53c6743"/>
+    <w:bookmarkEnd w:id="76"/>
+    <w:bookmarkStart w:id="77" w:name="Xc12d448a05e2f7b42e501a80ea09ef8d53c6743"/>
     <w:p>
       <w:pPr>
         <w:pStyle w:val="Heading3"/>
@@ -5706,8 +5641,8 @@
         <w:t xml:space="preserve">Mussel)</w:t>
       </w:r>
     </w:p>
-    <w:bookmarkEnd w:id="76"/>
-    <w:bookmarkStart w:id="77" w:name="results-1"/>
+    <w:bookmarkEnd w:id="77"/>
+    <w:bookmarkStart w:id="78" w:name="results-1"/>
     <w:p>
       <w:pPr>
         <w:pStyle w:val="Heading3"/>
@@ -5726,6 +5661,14 @@
     </w:p>
     <w:p>
       <w:pPr>
+        <w:pStyle w:val="BodyText"/>
+      </w:pPr>
+      <w:r>
+        <w:t xml:space="preserve">A lower standard deviation meant that the data were more clustered around the mean.</w:t>
+      </w:r>
+    </w:p>
+    <w:p>
+      <w:pPr>
         <w:pStyle w:val="SourceCode"/>
       </w:pPr>
       <w:r>
@@ -5749,29 +5692,47 @@
         <w:rPr>
           <w:rStyle w:val="VerbatimChar"/>
         </w:rPr>
-        <w:t xml:space="preserve">##              Df Sum Sq Mean Sq F value Pr(&gt;F)</w:t>
-      </w:r>
-      <w:r>
-        <w:br/>
-      </w:r>
-      <w:r>
-        <w:rPr>
-          <w:rStyle w:val="VerbatimChar"/>
-        </w:rPr>
-        <w:t xml:space="preserve">## treatment     2    276  137.96    2.19  0.116</w:t>
-      </w:r>
-      <w:r>
-        <w:br/>
-      </w:r>
-      <w:r>
-        <w:rPr>
-          <w:rStyle w:val="VerbatimChar"/>
-        </w:rPr>
-        <w:t xml:space="preserve">## Residuals   147   9260   62.99</w:t>
-      </w:r>
-    </w:p>
-    <w:bookmarkEnd w:id="77"/>
-    <w:bookmarkStart w:id="81" w:name="some-graphical-displays"/>
+        <w:t xml:space="preserve">##              Df Sum Sq Mean Sq F value   Pr(&gt;F)    </w:t>
+      </w:r>
+      <w:r>
+        <w:br/>
+      </w:r>
+      <w:r>
+        <w:rPr>
+          <w:rStyle w:val="VerbatimChar"/>
+        </w:rPr>
+        <w:t xml:space="preserve">## treatment     2   1144   572.0   7.992 0.000507 ***</w:t>
+      </w:r>
+      <w:r>
+        <w:br/>
+      </w:r>
+      <w:r>
+        <w:rPr>
+          <w:rStyle w:val="VerbatimChar"/>
+        </w:rPr>
+        <w:t xml:space="preserve">## Residuals   147  10522    71.6                     </w:t>
+      </w:r>
+      <w:r>
+        <w:br/>
+      </w:r>
+      <w:r>
+        <w:rPr>
+          <w:rStyle w:val="VerbatimChar"/>
+        </w:rPr>
+        <w:t xml:space="preserve">## ---</w:t>
+      </w:r>
+      <w:r>
+        <w:br/>
+      </w:r>
+      <w:r>
+        <w:rPr>
+          <w:rStyle w:val="VerbatimChar"/>
+        </w:rPr>
+        <w:t xml:space="preserve">## Signif. codes:  0 '***' 0.001 '**' 0.01 '*' 0.05 '.' 0.1 ' ' 1</w:t>
+      </w:r>
+    </w:p>
+    <w:bookmarkEnd w:id="78"/>
+    <w:bookmarkStart w:id="82" w:name="some-graphical-displays"/>
     <w:p>
       <w:pPr>
         <w:pStyle w:val="Heading3"/>
@@ -5786,6 +5747,14 @@
       </w:pPr>
       <w:r>
         <w:t xml:space="preserve">Using a normal distribution, what do the data look like?</w:t>
+      </w:r>
+    </w:p>
+    <w:p>
+      <w:pPr>
+        <w:pStyle w:val="BodyText"/>
+      </w:pPr>
+      <w:r>
+        <w:t xml:space="preserve">The data is symmetrically distributed with no skew.</w:t>
       </w:r>
     </w:p>
     <w:p>
@@ -6371,18 +6340,18 @@
           <wp:inline>
             <wp:extent cx="4620126" cy="3696101"/>
             <wp:effectExtent b="0" l="0" r="0" t="0"/>
-            <wp:docPr descr="" title="" id="79" name="Picture"/>
+            <wp:docPr descr="" title="" id="80" name="Picture"/>
             <a:graphic>
               <a:graphicData uri="http://schemas.openxmlformats.org/drawingml/2006/picture">
                 <pic:pic>
                   <pic:nvPicPr>
-                    <pic:cNvPr descr="4_statistical_frameworks_study_guide_files/figure-docx/unnamed-chunk-25-1.png" id="80" name="Picture"/>
+                    <pic:cNvPr descr="4_statistical_frameworks_study_guide_files/figure-docx/unnamed-chunk-26-1.png" id="81" name="Picture"/>
                     <pic:cNvPicPr>
                       <a:picLocks noChangeArrowheads="1" noChangeAspect="1"/>
                     </pic:cNvPicPr>
                   </pic:nvPicPr>
                   <pic:blipFill>
-                    <a:blip r:embed="rId78"/>
+                    <a:blip r:embed="rId79"/>
                     <a:stretch>
                       <a:fillRect/>
                     </a:stretch>
@@ -6409,9 +6378,9 @@
         </w:drawing>
       </w:r>
     </w:p>
-    <w:bookmarkEnd w:id="81"/>
     <w:bookmarkEnd w:id="82"/>
-    <w:bookmarkStart w:id="83" w:name="tests-for-association"/>
+    <w:bookmarkEnd w:id="83"/>
+    <w:bookmarkStart w:id="85" w:name="tests-for-association"/>
     <w:p>
       <w:pPr>
         <w:pStyle w:val="Heading2"/>
@@ -6425,6 +6394,22 @@
         <w:pStyle w:val="FirstParagraph"/>
       </w:pPr>
       <w:r>
+        <w:t xml:space="preserve">Contributions to date: Eriogonum, Calystegia, Phacelia</w:t>
+      </w:r>
+    </w:p>
+    <w:p>
+      <w:pPr>
+        <w:pStyle w:val="BodyText"/>
+      </w:pPr>
+      <w:r>
+        <w:t xml:space="preserve">Example description (making this concrete at the start is useful):</w:t>
+      </w:r>
+    </w:p>
+    <w:p>
+      <w:pPr>
+        <w:pStyle w:val="BodyText"/>
+      </w:pPr>
+      <w:r>
         <w:t xml:space="preserve">MLH: What is this test used for?</w:t>
       </w:r>
     </w:p>
@@ -6433,18 +6418,594 @@
         <w:pStyle w:val="BodyText"/>
       </w:pPr>
       <w:r>
+        <w:t xml:space="preserve">This test is used to determine association between two treatments (or differences). An example could be Harmful Algal Blooms (HABs) as a treatment with Hospital Asthma Cases as an output. Could show the relation between HABs and Asthma Cases going to the hospital. Chi-Square tests for independence/association can only be used between categorical variables.</w:t>
+      </w:r>
+    </w:p>
+    <w:p>
+      <w:pPr>
+        <w:pStyle w:val="BodyText"/>
+      </w:pPr>
+      <w:r>
+        <w:t xml:space="preserve">MLH: What is this test used for?</w:t>
+      </w:r>
+    </w:p>
+    <w:p>
+      <w:pPr>
+        <w:pStyle w:val="BodyText"/>
+      </w:pPr>
+      <w:r>
+        <w:t xml:space="preserve">Answer: There are several tests for association. One of the more popular is the Chi-squared test (</w:t>
+      </w:r>
+      <w:r>
+        <w:t xml:space="preserve">$\Chi^2$</w:t>
+      </w:r>
+      <w:r>
+        <w:t xml:space="preserve"> </w:t>
+      </w:r>
+      <w:r>
+        <w:t xml:space="preserve">test).</w:t>
+      </w:r>
+    </w:p>
+    <w:p>
+      <w:pPr>
+        <w:pStyle w:val="BodyText"/>
+      </w:pPr>
+      <w:r>
+        <w:t xml:space="preserve">A Chi-Squared test is used to determine the association between two categorical variables. The null hypothesis is no association between the two independent variables.</w:t>
+      </w:r>
+    </w:p>
+    <w:p>
+      <w:pPr>
+        <w:pStyle w:val="BodyText"/>
+      </w:pPr>
+      <w:r>
+        <w:t xml:space="preserve">H+M: Strengths of this test = helps measure how a model compares the actual observed data, tells us if two variables are independent of one another.</w:t>
+      </w:r>
+    </w:p>
+    <w:p>
+      <w:pPr>
+        <w:pStyle w:val="BodyText"/>
+      </w:pPr>
+      <w:r>
+        <w:t xml:space="preserve">MLH: Are their assumptions to be concerned about?</w:t>
+      </w:r>
+    </w:p>
+    <w:p>
+      <w:pPr>
+        <w:pStyle w:val="BodyText"/>
+      </w:pPr>
+      <w:r>
+        <w:t xml:space="preserve">The chi-squared test assumes that both variables are are categorical and independent. Assumes that the values are mutually exclusive as well. Data must be frequency data and this test is used when there are larger values. It makes no assumption about the distribution of the data.</w:t>
+      </w:r>
+    </w:p>
+    <w:p>
+      <w:pPr>
+        <w:pStyle w:val="BodyText"/>
+      </w:pPr>
+      <w:r>
+        <w:t xml:space="preserve">The data in the cells should be frequencies, or counts of cases rather than percentages or some other transformation of the data. Categories of the variables are mutually exclusive (one cannot recieve the treatment AND not recieve the treatment). All observations must be independent.</w:t>
+      </w:r>
+    </w:p>
+    <w:p>
+      <w:pPr>
+        <w:pStyle w:val="BodyText"/>
+      </w:pPr>
+      <w:r>
         <w:t xml:space="preserve">MLH: Are their assumption to be concerned about?</w:t>
       </w:r>
     </w:p>
-    <w:bookmarkEnd w:id="83"/>
+    <w:bookmarkStart w:id="84" w:name="example-2"/>
+    <w:p>
+      <w:pPr>
+        <w:pStyle w:val="Heading3"/>
+      </w:pPr>
+      <w:r>
+        <w:t xml:space="preserve">Example 2</w:t>
+      </w:r>
+    </w:p>
+    <w:p>
+      <w:pPr>
+        <w:pStyle w:val="FirstParagraph"/>
+      </w:pPr>
+      <w:r>
+        <w:t xml:space="preserve">Hospital asthema cases and HABs in Florida</w:t>
+      </w:r>
+    </w:p>
+    <w:p>
+      <w:pPr>
+        <w:pStyle w:val="SourceCode"/>
+      </w:pPr>
+      <w:r>
+        <w:rPr>
+          <w:rStyle w:val="NormalTok"/>
+        </w:rPr>
+        <w:t xml:space="preserve">HAB.tab </w:t>
+      </w:r>
+      <w:r>
+        <w:rPr>
+          <w:rStyle w:val="OtherTok"/>
+        </w:rPr>
+        <w:t xml:space="preserve">=</w:t>
+      </w:r>
+      <w:r>
+        <w:rPr>
+          <w:rStyle w:val="NormalTok"/>
+        </w:rPr>
+        <w:t xml:space="preserve"> </w:t>
+      </w:r>
+      <w:r>
+        <w:rPr>
+          <w:rStyle w:val="FunctionTok"/>
+        </w:rPr>
+        <w:t xml:space="preserve">c</w:t>
+      </w:r>
+      <w:r>
+        <w:rPr>
+          <w:rStyle w:val="NormalTok"/>
+        </w:rPr>
+        <w:t xml:space="preserve">(</w:t>
+      </w:r>
+      <w:r>
+        <w:rPr>
+          <w:rStyle w:val="DecValTok"/>
+        </w:rPr>
+        <w:t xml:space="preserve">20</w:t>
+      </w:r>
+      <w:r>
+        <w:rPr>
+          <w:rStyle w:val="NormalTok"/>
+        </w:rPr>
+        <w:t xml:space="preserve">, </w:t>
+      </w:r>
+      <w:r>
+        <w:rPr>
+          <w:rStyle w:val="DecValTok"/>
+        </w:rPr>
+        <w:t xml:space="preserve">15</w:t>
+      </w:r>
+      <w:r>
+        <w:rPr>
+          <w:rStyle w:val="NormalTok"/>
+        </w:rPr>
+        <w:t xml:space="preserve">, </w:t>
+      </w:r>
+      <w:r>
+        <w:rPr>
+          <w:rStyle w:val="DecValTok"/>
+        </w:rPr>
+        <w:t xml:space="preserve">98</w:t>
+      </w:r>
+      <w:r>
+        <w:rPr>
+          <w:rStyle w:val="NormalTok"/>
+        </w:rPr>
+        <w:t xml:space="preserve">, </w:t>
+      </w:r>
+      <w:r>
+        <w:rPr>
+          <w:rStyle w:val="DecValTok"/>
+        </w:rPr>
+        <w:t xml:space="preserve">223</w:t>
+      </w:r>
+      <w:r>
+        <w:rPr>
+          <w:rStyle w:val="NormalTok"/>
+        </w:rPr>
+        <w:t xml:space="preserve">)</w:t>
+      </w:r>
+      <w:r>
+        <w:br/>
+      </w:r>
+      <w:r>
+        <w:rPr>
+          <w:rStyle w:val="FunctionTok"/>
+        </w:rPr>
+        <w:t xml:space="preserve">sum</w:t>
+      </w:r>
+      <w:r>
+        <w:rPr>
+          <w:rStyle w:val="NormalTok"/>
+        </w:rPr>
+        <w:t xml:space="preserve">(HAB.tab)</w:t>
+      </w:r>
+    </w:p>
+    <w:p>
+      <w:pPr>
+        <w:pStyle w:val="SourceCode"/>
+      </w:pPr>
+      <w:r>
+        <w:rPr>
+          <w:rStyle w:val="VerbatimChar"/>
+        </w:rPr>
+        <w:t xml:space="preserve">## [1] 356</w:t>
+      </w:r>
+    </w:p>
+    <w:p>
+      <w:pPr>
+        <w:pStyle w:val="SourceCode"/>
+      </w:pPr>
+      <w:r>
+        <w:rPr>
+          <w:rStyle w:val="FunctionTok"/>
+        </w:rPr>
+        <w:t xml:space="preserve">dim</w:t>
+      </w:r>
+      <w:r>
+        <w:rPr>
+          <w:rStyle w:val="NormalTok"/>
+        </w:rPr>
+        <w:t xml:space="preserve">(HAB.tab) </w:t>
+      </w:r>
+      <w:r>
+        <w:rPr>
+          <w:rStyle w:val="OtherTok"/>
+        </w:rPr>
+        <w:t xml:space="preserve">=</w:t>
+      </w:r>
+      <w:r>
+        <w:rPr>
+          <w:rStyle w:val="NormalTok"/>
+        </w:rPr>
+        <w:t xml:space="preserve"> </w:t>
+      </w:r>
+      <w:r>
+        <w:rPr>
+          <w:rStyle w:val="FunctionTok"/>
+        </w:rPr>
+        <w:t xml:space="preserve">c</w:t>
+      </w:r>
+      <w:r>
+        <w:rPr>
+          <w:rStyle w:val="NormalTok"/>
+        </w:rPr>
+        <w:t xml:space="preserve">(</w:t>
+      </w:r>
+      <w:r>
+        <w:rPr>
+          <w:rStyle w:val="DecValTok"/>
+        </w:rPr>
+        <w:t xml:space="preserve">2</w:t>
+      </w:r>
+      <w:r>
+        <w:rPr>
+          <w:rStyle w:val="NormalTok"/>
+        </w:rPr>
+        <w:t xml:space="preserve">,</w:t>
+      </w:r>
+      <w:r>
+        <w:rPr>
+          <w:rStyle w:val="DecValTok"/>
+        </w:rPr>
+        <w:t xml:space="preserve">2</w:t>
+      </w:r>
+      <w:r>
+        <w:rPr>
+          <w:rStyle w:val="NormalTok"/>
+        </w:rPr>
+        <w:t xml:space="preserve">)</w:t>
+      </w:r>
+      <w:r>
+        <w:br/>
+      </w:r>
+      <w:r>
+        <w:rPr>
+          <w:rStyle w:val="FunctionTok"/>
+        </w:rPr>
+        <w:t xml:space="preserve">dimnames</w:t>
+      </w:r>
+      <w:r>
+        <w:rPr>
+          <w:rStyle w:val="NormalTok"/>
+        </w:rPr>
+        <w:t xml:space="preserve">(HAB.tab) </w:t>
+      </w:r>
+      <w:r>
+        <w:rPr>
+          <w:rStyle w:val="OtherTok"/>
+        </w:rPr>
+        <w:t xml:space="preserve">=</w:t>
+      </w:r>
+      <w:r>
+        <w:rPr>
+          <w:rStyle w:val="NormalTok"/>
+        </w:rPr>
+        <w:t xml:space="preserve"> </w:t>
+      </w:r>
+      <w:r>
+        <w:rPr>
+          <w:rStyle w:val="FunctionTok"/>
+        </w:rPr>
+        <w:t xml:space="preserve">list</w:t>
+      </w:r>
+      <w:r>
+        <w:rPr>
+          <w:rStyle w:val="NormalTok"/>
+        </w:rPr>
+        <w:t xml:space="preserve">(</w:t>
+      </w:r>
+      <w:r>
+        <w:rPr>
+          <w:rStyle w:val="FunctionTok"/>
+        </w:rPr>
+        <w:t xml:space="preserve">c</w:t>
+      </w:r>
+      <w:r>
+        <w:rPr>
+          <w:rStyle w:val="NormalTok"/>
+        </w:rPr>
+        <w:t xml:space="preserve">(</w:t>
+      </w:r>
+      <w:r>
+        <w:rPr>
+          <w:rStyle w:val="StringTok"/>
+        </w:rPr>
+        <w:t xml:space="preserve">"Non-HAB"</w:t>
+      </w:r>
+      <w:r>
+        <w:rPr>
+          <w:rStyle w:val="NormalTok"/>
+        </w:rPr>
+        <w:t xml:space="preserve">, </w:t>
+      </w:r>
+      <w:r>
+        <w:rPr>
+          <w:rStyle w:val="StringTok"/>
+        </w:rPr>
+        <w:t xml:space="preserve">"HAB"</w:t>
+      </w:r>
+      <w:r>
+        <w:rPr>
+          <w:rStyle w:val="NormalTok"/>
+        </w:rPr>
+        <w:t xml:space="preserve">), </w:t>
+      </w:r>
+      <w:r>
+        <w:rPr>
+          <w:rStyle w:val="FunctionTok"/>
+        </w:rPr>
+        <w:t xml:space="preserve">c</w:t>
+      </w:r>
+      <w:r>
+        <w:rPr>
+          <w:rStyle w:val="NormalTok"/>
+        </w:rPr>
+        <w:t xml:space="preserve">(</w:t>
+      </w:r>
+      <w:r>
+        <w:rPr>
+          <w:rStyle w:val="StringTok"/>
+        </w:rPr>
+        <w:t xml:space="preserve">"No Hospitalizations"</w:t>
+      </w:r>
+      <w:r>
+        <w:rPr>
+          <w:rStyle w:val="NormalTok"/>
+        </w:rPr>
+        <w:t xml:space="preserve">, </w:t>
+      </w:r>
+      <w:r>
+        <w:rPr>
+          <w:rStyle w:val="StringTok"/>
+        </w:rPr>
+        <w:t xml:space="preserve">"Hospitalizations"</w:t>
+      </w:r>
+      <w:r>
+        <w:rPr>
+          <w:rStyle w:val="NormalTok"/>
+        </w:rPr>
+        <w:t xml:space="preserve">))</w:t>
+      </w:r>
+      <w:r>
+        <w:br/>
+      </w:r>
+      <w:r>
+        <w:br/>
+      </w:r>
+      <w:r>
+        <w:rPr>
+          <w:rStyle w:val="NormalTok"/>
+        </w:rPr>
+        <w:t xml:space="preserve">HAB.tab</w:t>
+      </w:r>
+    </w:p>
+    <w:p>
+      <w:pPr>
+        <w:pStyle w:val="SourceCode"/>
+      </w:pPr>
+      <w:r>
+        <w:rPr>
+          <w:rStyle w:val="VerbatimChar"/>
+        </w:rPr>
+        <w:t xml:space="preserve">##         No Hospitalizations Hospitalizations</w:t>
+      </w:r>
+      <w:r>
+        <w:br/>
+      </w:r>
+      <w:r>
+        <w:rPr>
+          <w:rStyle w:val="VerbatimChar"/>
+        </w:rPr>
+        <w:t xml:space="preserve">## Non-HAB                  20               98</w:t>
+      </w:r>
+      <w:r>
+        <w:br/>
+      </w:r>
+      <w:r>
+        <w:rPr>
+          <w:rStyle w:val="VerbatimChar"/>
+        </w:rPr>
+        <w:t xml:space="preserve">## HAB                      15              223</w:t>
+      </w:r>
+    </w:p>
+    <w:p>
+      <w:pPr>
+        <w:pStyle w:val="SourceCode"/>
+      </w:pPr>
+      <w:r>
+        <w:rPr>
+          <w:rStyle w:val="CommentTok"/>
+        </w:rPr>
+        <w:t xml:space="preserve">#HAB.mat = matrix(HAB.tab, nrow=2)</w:t>
+      </w:r>
+    </w:p>
+    <w:p>
+      <w:pPr>
+        <w:pStyle w:val="SourceCode"/>
+      </w:pPr>
+      <w:r>
+        <w:rPr>
+          <w:rStyle w:val="FunctionTok"/>
+        </w:rPr>
+        <w:t xml:space="preserve">table</w:t>
+      </w:r>
+      <w:r>
+        <w:rPr>
+          <w:rStyle w:val="NormalTok"/>
+        </w:rPr>
+        <w:t xml:space="preserve">(HAB.tab)</w:t>
+      </w:r>
+    </w:p>
+    <w:p>
+      <w:pPr>
+        <w:pStyle w:val="SourceCode"/>
+      </w:pPr>
+      <w:r>
+        <w:rPr>
+          <w:rStyle w:val="VerbatimChar"/>
+        </w:rPr>
+        <w:t xml:space="preserve">## HAB.tab</w:t>
+      </w:r>
+      <w:r>
+        <w:br/>
+      </w:r>
+      <w:r>
+        <w:rPr>
+          <w:rStyle w:val="VerbatimChar"/>
+        </w:rPr>
+        <w:t xml:space="preserve">##  15  20  98 223 </w:t>
+      </w:r>
+      <w:r>
+        <w:br/>
+      </w:r>
+      <w:r>
+        <w:rPr>
+          <w:rStyle w:val="VerbatimChar"/>
+        </w:rPr>
+        <w:t xml:space="preserve">##   1   1   1   1</w:t>
+      </w:r>
+    </w:p>
+    <w:p>
+      <w:pPr>
+        <w:pStyle w:val="SourceCode"/>
+      </w:pPr>
+      <w:r>
+        <w:rPr>
+          <w:rStyle w:val="FunctionTok"/>
+        </w:rPr>
+        <w:t xml:space="preserve">chisq.test</w:t>
+      </w:r>
+      <w:r>
+        <w:rPr>
+          <w:rStyle w:val="NormalTok"/>
+        </w:rPr>
+        <w:t xml:space="preserve">(HAB.tab)</w:t>
+      </w:r>
+    </w:p>
+    <w:p>
+      <w:pPr>
+        <w:pStyle w:val="SourceCode"/>
+      </w:pPr>
+      <w:r>
+        <w:rPr>
+          <w:rStyle w:val="VerbatimChar"/>
+        </w:rPr>
+        <w:t xml:space="preserve">## </w:t>
+      </w:r>
+      <w:r>
+        <w:br/>
+      </w:r>
+      <w:r>
+        <w:rPr>
+          <w:rStyle w:val="VerbatimChar"/>
+        </w:rPr>
+        <w:t xml:space="preserve">##  Pearson's Chi-squared test with Yates' continuity correction</w:t>
+      </w:r>
+      <w:r>
+        <w:br/>
+      </w:r>
+      <w:r>
+        <w:rPr>
+          <w:rStyle w:val="VerbatimChar"/>
+        </w:rPr>
+        <w:t xml:space="preserve">## </w:t>
+      </w:r>
+      <w:r>
+        <w:br/>
+      </w:r>
+      <w:r>
+        <w:rPr>
+          <w:rStyle w:val="VerbatimChar"/>
+        </w:rPr>
+        <w:t xml:space="preserve">## data:  HAB.tab</w:t>
+      </w:r>
+      <w:r>
+        <w:br/>
+      </w:r>
+      <w:r>
+        <w:rPr>
+          <w:rStyle w:val="VerbatimChar"/>
+        </w:rPr>
+        <w:t xml:space="preserve">## X-squared = 8.9217, df = 1, p-value = 0.002818</w:t>
+      </w:r>
+    </w:p>
     <w:bookmarkEnd w:id="84"/>
-    <w:bookmarkStart w:id="85" w:name="example-2"/>
+    <w:bookmarkEnd w:id="85"/>
+    <w:bookmarkEnd w:id="86"/>
+    <w:bookmarkStart w:id="95" w:name="X8dd07f8b550b946f93feb590b7967d77eadcc55"/>
     <w:p>
       <w:pPr>
         <w:pStyle w:val="Heading1"/>
       </w:pPr>
       <w:r>
-        <w:t xml:space="preserve">Example 2</w:t>
+        <w:t xml:space="preserve">Other Types the Might be Important (Marc might discuss if we have time…)</w:t>
+      </w:r>
+    </w:p>
+    <w:bookmarkStart w:id="87" w:name="count-data"/>
+    <w:p>
+      <w:pPr>
+        <w:pStyle w:val="Heading2"/>
+      </w:pPr>
+      <w:r>
+        <w:t xml:space="preserve">Count Data</w:t>
+      </w:r>
+    </w:p>
+    <w:bookmarkEnd w:id="87"/>
+    <w:bookmarkStart w:id="88" w:name="multiple-regression"/>
+    <w:p>
+      <w:pPr>
+        <w:pStyle w:val="Heading2"/>
+      </w:pPr>
+      <w:r>
+        <w:t xml:space="preserve">Multiple Regression</w:t>
+      </w:r>
+    </w:p>
+    <w:bookmarkEnd w:id="88"/>
+    <w:bookmarkStart w:id="90" w:name="two-way-and-mult-way-anovas"/>
+    <w:p>
+      <w:pPr>
+        <w:pStyle w:val="Heading2"/>
+      </w:pPr>
+      <w:r>
+        <w:t xml:space="preserve">Two-Way and Mult-Way ANOVAs</w:t>
+      </w:r>
+    </w:p>
+    <w:bookmarkStart w:id="89" w:name="X2c2099097990fdbbba659a8381cade3d0d90c5b"/>
+    <w:p>
+      <w:pPr>
+        <w:pStyle w:val="Heading3"/>
+      </w:pPr>
+      <w:r>
+        <w:t xml:space="preserve">Example #1 –Fertilizer and Crop Yield MLH: Better for Multiway ANOVA</w:t>
       </w:r>
     </w:p>
     <w:p>
@@ -6452,7 +7013,197 @@
         <w:pStyle w:val="FirstParagraph"/>
       </w:pPr>
       <w:r>
-        <w:t xml:space="preserve">Hospital asthema cases and HABs in Florida</w:t>
+        <w:t xml:space="preserve">##Looked at Scribbr; entered the crop data to R as a csv##</w:t>
+      </w:r>
+      <w:r>
+        <w:t xml:space="preserve"> </w:t>
+      </w:r>
+      <w:r>
+        <w:t xml:space="preserve">##Question: How does fertilizer effect crop yield? Testing three different fertilizers##</w:t>
+      </w:r>
+      <w:r>
+        <w:t xml:space="preserve"> </w:t>
+      </w:r>
+      <w:r>
+        <w:t xml:space="preserve">##command to read the data##</w:t>
+      </w:r>
+      <w:r>
+        <w:t xml:space="preserve"> </w:t>
+      </w:r>
+      <w:r>
+        <w:t xml:space="preserve">crop.data &lt;- read.csv(</w:t>
+      </w:r>
+      <w:r>
+        <w:t xml:space="preserve">“</w:t>
+      </w:r>
+      <w:r>
+        <w:t xml:space="preserve">crop.data.csv</w:t>
+      </w:r>
+      <w:r>
+        <w:t xml:space="preserve">”</w:t>
+      </w:r>
+      <w:r>
+        <w:t xml:space="preserve">, header)</w:t>
+      </w:r>
+      <w:r>
+        <w:t xml:space="preserve"> </w:t>
+      </w:r>
+      <w:r>
+        <w:t xml:space="preserve">##command to summarize and make sure everything is working##</w:t>
+      </w:r>
+      <w:r>
+        <w:t xml:space="preserve"> </w:t>
+      </w:r>
+      <w:r>
+        <w:t xml:space="preserve">summary(crop.data)</w:t>
+      </w:r>
+      <w:r>
+        <w:t xml:space="preserve"> </w:t>
+      </w:r>
+      <w:r>
+        <w:t xml:space="preserve">str(crop.data)</w:t>
+      </w:r>
+      <w:r>
+        <w:t xml:space="preserve"> </w:t>
+      </w:r>
+      <w:r>
+        <w:t xml:space="preserve">##use to perform a one.way ANOVA##</w:t>
+      </w:r>
+      <w:r>
+        <w:t xml:space="preserve"> </w:t>
+      </w:r>
+      <w:r>
+        <w:t xml:space="preserve">##One way ANOVA has one independent independent variable##</w:t>
+      </w:r>
+      <w:r>
+        <w:t xml:space="preserve"> </w:t>
+      </w:r>
+      <w:r>
+        <w:t xml:space="preserve">##This one way ANOVA models crop yield as a function of the type of fertilizer used##</w:t>
+      </w:r>
+      <w:r>
+        <w:t xml:space="preserve"> </w:t>
+      </w:r>
+      <w:r>
+        <w:t xml:space="preserve">one.way &lt;- aov(yield~fertilizer,data=crop.data)</w:t>
+      </w:r>
+      <w:r>
+        <w:t xml:space="preserve"> </w:t>
+      </w:r>
+      <w:r>
+        <w:t xml:space="preserve">##shows what the data compiles into after a one.way##</w:t>
+      </w:r>
+      <w:r>
+        <w:t xml:space="preserve"> </w:t>
+      </w:r>
+      <w:r>
+        <w:t xml:space="preserve">summary(one.way)</w:t>
+      </w:r>
+      <w:r>
+        <w:t xml:space="preserve"> </w:t>
+      </w:r>
+      <w:r>
+        <w:t xml:space="preserve">##use to perform a two.way ANOVA##</w:t>
+      </w:r>
+      <w:r>
+        <w:t xml:space="preserve"> </w:t>
+      </w:r>
+      <w:r>
+        <w:t xml:space="preserve">##Two way ANOVA utilizes two independent variables##</w:t>
+      </w:r>
+      <w:r>
+        <w:t xml:space="preserve"> </w:t>
+      </w:r>
+      <w:r>
+        <w:t xml:space="preserve">##This two way models crop yield as a function of type of fertilizer and planting density##</w:t>
+      </w:r>
+      <w:r>
+        <w:t xml:space="preserve"> </w:t>
+      </w:r>
+      <w:r>
+        <w:t xml:space="preserve">##Just have to add a plus icon and the extra independent variable##</w:t>
+      </w:r>
+      <w:r>
+        <w:t xml:space="preserve"> </w:t>
+      </w:r>
+      <w:r>
+        <w:t xml:space="preserve">two.way &lt;- aov(yield ~ fertilizer + density, data = crop.data)</w:t>
+      </w:r>
+      <w:r>
+        <w:t xml:space="preserve"> </w:t>
+      </w:r>
+      <w:r>
+        <w:t xml:space="preserve">##shows what the data compiles into after a two.way##</w:t>
+      </w:r>
+      <w:r>
+        <w:t xml:space="preserve"> </w:t>
+      </w:r>
+      <w:r>
+        <w:t xml:space="preserve">summary(two.way)</w:t>
+      </w:r>
+      <w:r>
+        <w:t xml:space="preserve"> </w:t>
+      </w:r>
+      <w:r>
+        <w:t xml:space="preserve">##Interaction between variables##</w:t>
+      </w:r>
+      <w:r>
+        <w:t xml:space="preserve"> </w:t>
+      </w:r>
+      <w:r>
+        <w:t xml:space="preserve">##Used to test whether two variables have an interaction effect##</w:t>
+      </w:r>
+      <w:r>
+        <w:t xml:space="preserve"> </w:t>
+      </w:r>
+      <w:r>
+        <w:t xml:space="preserve">interaction &lt;- aov(yield ~ fertilizer*density, data = crop.data)</w:t>
+      </w:r>
+      <w:r>
+        <w:t xml:space="preserve"> </w:t>
+      </w:r>
+      <w:r>
+        <w:t xml:space="preserve">summary(interaction)</w:t>
+      </w:r>
+    </w:p>
+    <w:p>
+      <w:pPr>
+        <w:pStyle w:val="BodyText"/>
+      </w:pPr>
+      <w:r>
+        <w:t xml:space="preserve">MLH – The example relies on external data, which adds a step that gets in the way. I suggest we developed example two to keep it simpler…</w:t>
+      </w:r>
+    </w:p>
+    <w:p>
+      <w:pPr>
+        <w:pStyle w:val="BodyText"/>
+      </w:pPr>
+      <w:r>
+        <w:t xml:space="preserve">Research question: Which fertilizer produces the most crop yield? ##Independent variable/predictor: Fertilizer A, Fertilizer B, Fertilizer C ##Dependent variable/response: amount of crop yield</w:t>
+      </w:r>
+    </w:p>
+    <w:p>
+      <w:pPr>
+        <w:pStyle w:val="BodyText"/>
+      </w:pPr>
+      <w:r>
+        <w:t xml:space="preserve">Question: Which fertilizer provides the best crop yield?</w:t>
+      </w:r>
+    </w:p>
+    <w:p>
+      <w:pPr>
+        <w:pStyle w:val="BodyText"/>
+      </w:pPr>
+      <w:r>
+        <w:t xml:space="preserve">It is common for factors to be read as quantitative variables when importing a dataset into R. To avoid this, you can use the read.csv() command to read in the data, specifying within the command whether each of the variables should be quantitative (â€œnumericâ€) or categorical (â€œfactorâ€).</w:t>
+      </w:r>
+    </w:p>
+    <w:p>
+      <w:pPr>
+        <w:pStyle w:val="BodyText"/>
+      </w:pPr>
+      <w:r>
+        <w:t xml:space="preserve">##Use the following code, replacing the path/to/your/file text with the actual path to your file:</w:t>
       </w:r>
     </w:p>
     <w:p>
@@ -6461,9 +7212,42 @@
       </w:pPr>
       <w:r>
         <w:rPr>
-          <w:rStyle w:val="NormalTok"/>
-        </w:rPr>
-        <w:t xml:space="preserve">HAB.tab </w:t>
+          <w:rStyle w:val="CommentTok"/>
+        </w:rPr>
+        <w:t xml:space="preserve"># install.packages(c(“ggplot2”, “ggpubr”, “tidyverse”, “broom”, “AICcmodavg”)) </w:t>
+      </w:r>
+      <w:r>
+        <w:br/>
+      </w:r>
+      <w:r>
+        <w:br/>
+      </w:r>
+      <w:r>
+        <w:rPr>
+          <w:rStyle w:val="CommentTok"/>
+        </w:rPr>
+        <w:t xml:space="preserve"># Read Data</w:t>
+      </w:r>
+      <w:r>
+        <w:br/>
+      </w:r>
+      <w:r>
+        <w:rPr>
+          <w:rStyle w:val="CommentTok"/>
+        </w:rPr>
+        <w:t xml:space="preserve"># crop.data.csv = file.choose()</w:t>
+      </w:r>
+      <w:r>
+        <w:br/>
+      </w:r>
+      <w:r>
+        <w:br/>
+      </w:r>
+      <w:r>
+        <w:rPr>
+          <w:rStyle w:val="NormalTok"/>
+        </w:rPr>
+        <w:t xml:space="preserve">crop.data.csv  </w:t>
       </w:r>
       <w:r>
         <w:rPr>
@@ -6479,63 +7263,45 @@
       </w:r>
       <w:r>
         <w:rPr>
+          <w:rStyle w:val="StringTok"/>
+        </w:rPr>
+        <w:t xml:space="preserve">"/home/mwl04747/beginnersluck/Stats/EA30_Study_Guide/ANOVA_cropdata.csv"</w:t>
+      </w:r>
+      <w:r>
+        <w:br/>
+      </w:r>
+      <w:r>
+        <w:rPr>
+          <w:rStyle w:val="NormalTok"/>
+        </w:rPr>
+        <w:t xml:space="preserve">crop.data </w:t>
+      </w:r>
+      <w:r>
+        <w:rPr>
+          <w:rStyle w:val="OtherTok"/>
+        </w:rPr>
+        <w:t xml:space="preserve">&lt;-</w:t>
+      </w:r>
+      <w:r>
+        <w:rPr>
+          <w:rStyle w:val="NormalTok"/>
+        </w:rPr>
+        <w:t xml:space="preserve"> </w:t>
+      </w:r>
+      <w:r>
+        <w:rPr>
           <w:rStyle w:val="FunctionTok"/>
         </w:rPr>
-        <w:t xml:space="preserve">c</w:t>
-      </w:r>
-      <w:r>
-        <w:rPr>
-          <w:rStyle w:val="NormalTok"/>
-        </w:rPr>
-        <w:t xml:space="preserve">(</w:t>
-      </w:r>
-      <w:r>
-        <w:rPr>
-          <w:rStyle w:val="DecValTok"/>
-        </w:rPr>
-        <w:t xml:space="preserve">20</w:t>
-      </w:r>
-      <w:r>
-        <w:rPr>
-          <w:rStyle w:val="NormalTok"/>
-        </w:rPr>
-        <w:t xml:space="preserve">, </w:t>
-      </w:r>
-      <w:r>
-        <w:rPr>
-          <w:rStyle w:val="DecValTok"/>
-        </w:rPr>
-        <w:t xml:space="preserve">15</w:t>
-      </w:r>
-      <w:r>
-        <w:rPr>
-          <w:rStyle w:val="NormalTok"/>
-        </w:rPr>
-        <w:t xml:space="preserve">, </w:t>
-      </w:r>
-      <w:r>
-        <w:rPr>
-          <w:rStyle w:val="DecValTok"/>
-        </w:rPr>
-        <w:t xml:space="preserve">98</w:t>
-      </w:r>
-      <w:r>
-        <w:rPr>
-          <w:rStyle w:val="NormalTok"/>
-        </w:rPr>
-        <w:t xml:space="preserve">, </w:t>
-      </w:r>
-      <w:r>
-        <w:rPr>
-          <w:rStyle w:val="DecValTok"/>
-        </w:rPr>
-        <w:t xml:space="preserve">223</w:t>
-      </w:r>
-      <w:r>
-        <w:rPr>
-          <w:rStyle w:val="NormalTok"/>
-        </w:rPr>
-        <w:t xml:space="preserve">)</w:t>
+        <w:t xml:space="preserve">read.csv</w:t>
+      </w:r>
+      <w:r>
+        <w:rPr>
+          <w:rStyle w:val="NormalTok"/>
+        </w:rPr>
+        <w:t xml:space="preserve">(crop.data.csv)</w:t>
+      </w:r>
+      <w:r>
+        <w:br/>
       </w:r>
       <w:r>
         <w:br/>
@@ -6544,13 +7310,13 @@
         <w:rPr>
           <w:rStyle w:val="FunctionTok"/>
         </w:rPr>
-        <w:t xml:space="preserve">sum</w:t>
-      </w:r>
-      <w:r>
-        <w:rPr>
-          <w:rStyle w:val="NormalTok"/>
-        </w:rPr>
-        <w:t xml:space="preserve">(HAB.tab)</w:t>
+        <w:t xml:space="preserve">names</w:t>
+      </w:r>
+      <w:r>
+        <w:rPr>
+          <w:rStyle w:val="NormalTok"/>
+        </w:rPr>
+        <w:t xml:space="preserve">(crop.data)</w:t>
       </w:r>
     </w:p>
     <w:p>
@@ -6561,7 +7327,7 @@
         <w:rPr>
           <w:rStyle w:val="VerbatimChar"/>
         </w:rPr>
-        <w:t xml:space="preserve">## [1] 356</w:t>
+        <w:t xml:space="preserve">## [1] "Density"    "Block"      "Fertilizer" "Yield"</w:t>
       </w:r>
     </w:p>
     <w:p>
@@ -6570,186 +7336,75 @@
       </w:pPr>
       <w:r>
         <w:rPr>
+          <w:rStyle w:val="NormalTok"/>
+        </w:rPr>
+        <w:t xml:space="preserve">crop.data.aov </w:t>
+      </w:r>
+      <w:r>
+        <w:rPr>
+          <w:rStyle w:val="OtherTok"/>
+        </w:rPr>
+        <w:t xml:space="preserve">&lt;-</w:t>
+      </w:r>
+      <w:r>
+        <w:rPr>
+          <w:rStyle w:val="NormalTok"/>
+        </w:rPr>
+        <w:t xml:space="preserve"> </w:t>
+      </w:r>
+      <w:r>
+        <w:rPr>
           <w:rStyle w:val="FunctionTok"/>
         </w:rPr>
-        <w:t xml:space="preserve">dim</w:t>
-      </w:r>
-      <w:r>
-        <w:rPr>
-          <w:rStyle w:val="NormalTok"/>
-        </w:rPr>
-        <w:t xml:space="preserve">(HAB.tab) </w:t>
-      </w:r>
-      <w:r>
-        <w:rPr>
-          <w:rStyle w:val="OtherTok"/>
-        </w:rPr>
-        <w:t xml:space="preserve">=</w:t>
-      </w:r>
-      <w:r>
-        <w:rPr>
-          <w:rStyle w:val="NormalTok"/>
-        </w:rPr>
-        <w:t xml:space="preserve"> </w:t>
+        <w:t xml:space="preserve">aov</w:t>
+      </w:r>
+      <w:r>
+        <w:rPr>
+          <w:rStyle w:val="NormalTok"/>
+        </w:rPr>
+        <w:t xml:space="preserve">(Yield </w:t>
+      </w:r>
+      <w:r>
+        <w:rPr>
+          <w:rStyle w:val="SpecialCharTok"/>
+        </w:rPr>
+        <w:t xml:space="preserve">~</w:t>
+      </w:r>
+      <w:r>
+        <w:rPr>
+          <w:rStyle w:val="NormalTok"/>
+        </w:rPr>
+        <w:t xml:space="preserve"> Fertilizer, </w:t>
+      </w:r>
+      <w:r>
+        <w:rPr>
+          <w:rStyle w:val="AttributeTok"/>
+        </w:rPr>
+        <w:t xml:space="preserve">data=</w:t>
+      </w:r>
+      <w:r>
+        <w:rPr>
+          <w:rStyle w:val="NormalTok"/>
+        </w:rPr>
+        <w:t xml:space="preserve">crop.data)</w:t>
+      </w:r>
+      <w:r>
+        <w:br/>
+      </w:r>
+      <w:r>
+        <w:br/>
       </w:r>
       <w:r>
         <w:rPr>
           <w:rStyle w:val="FunctionTok"/>
         </w:rPr>
-        <w:t xml:space="preserve">c</w:t>
-      </w:r>
-      <w:r>
-        <w:rPr>
-          <w:rStyle w:val="NormalTok"/>
-        </w:rPr>
-        <w:t xml:space="preserve">(</w:t>
-      </w:r>
-      <w:r>
-        <w:rPr>
-          <w:rStyle w:val="DecValTok"/>
-        </w:rPr>
-        <w:t xml:space="preserve">2</w:t>
-      </w:r>
-      <w:r>
-        <w:rPr>
-          <w:rStyle w:val="NormalTok"/>
-        </w:rPr>
-        <w:t xml:space="preserve">,</w:t>
-      </w:r>
-      <w:r>
-        <w:rPr>
-          <w:rStyle w:val="DecValTok"/>
-        </w:rPr>
-        <w:t xml:space="preserve">2</w:t>
-      </w:r>
-      <w:r>
-        <w:rPr>
-          <w:rStyle w:val="NormalTok"/>
-        </w:rPr>
-        <w:t xml:space="preserve">)</w:t>
-      </w:r>
-      <w:r>
-        <w:br/>
-      </w:r>
-      <w:r>
-        <w:rPr>
-          <w:rStyle w:val="FunctionTok"/>
-        </w:rPr>
-        <w:t xml:space="preserve">dimnames</w:t>
-      </w:r>
-      <w:r>
-        <w:rPr>
-          <w:rStyle w:val="NormalTok"/>
-        </w:rPr>
-        <w:t xml:space="preserve">(HAB.tab) </w:t>
-      </w:r>
-      <w:r>
-        <w:rPr>
-          <w:rStyle w:val="OtherTok"/>
-        </w:rPr>
-        <w:t xml:space="preserve">=</w:t>
-      </w:r>
-      <w:r>
-        <w:rPr>
-          <w:rStyle w:val="NormalTok"/>
-        </w:rPr>
-        <w:t xml:space="preserve"> </w:t>
-      </w:r>
-      <w:r>
-        <w:rPr>
-          <w:rStyle w:val="FunctionTok"/>
-        </w:rPr>
-        <w:t xml:space="preserve">list</w:t>
-      </w:r>
-      <w:r>
-        <w:rPr>
-          <w:rStyle w:val="NormalTok"/>
-        </w:rPr>
-        <w:t xml:space="preserve">(</w:t>
-      </w:r>
-      <w:r>
-        <w:rPr>
-          <w:rStyle w:val="FunctionTok"/>
-        </w:rPr>
-        <w:t xml:space="preserve">c</w:t>
-      </w:r>
-      <w:r>
-        <w:rPr>
-          <w:rStyle w:val="NormalTok"/>
-        </w:rPr>
-        <w:t xml:space="preserve">(</w:t>
-      </w:r>
-      <w:r>
-        <w:rPr>
-          <w:rStyle w:val="StringTok"/>
-        </w:rPr>
-        <w:t xml:space="preserve">"Non-HAB"</w:t>
-      </w:r>
-      <w:r>
-        <w:rPr>
-          <w:rStyle w:val="NormalTok"/>
-        </w:rPr>
-        <w:t xml:space="preserve">, </w:t>
-      </w:r>
-      <w:r>
-        <w:rPr>
-          <w:rStyle w:val="StringTok"/>
-        </w:rPr>
-        <w:t xml:space="preserve">"HAB"</w:t>
-      </w:r>
-      <w:r>
-        <w:rPr>
-          <w:rStyle w:val="NormalTok"/>
-        </w:rPr>
-        <w:t xml:space="preserve">), </w:t>
-      </w:r>
-      <w:r>
-        <w:rPr>
-          <w:rStyle w:val="FunctionTok"/>
-        </w:rPr>
-        <w:t xml:space="preserve">c</w:t>
-      </w:r>
-      <w:r>
-        <w:rPr>
-          <w:rStyle w:val="NormalTok"/>
-        </w:rPr>
-        <w:t xml:space="preserve">(</w:t>
-      </w:r>
-      <w:r>
-        <w:rPr>
-          <w:rStyle w:val="StringTok"/>
-        </w:rPr>
-        <w:t xml:space="preserve">"No Hospitalizations"</w:t>
-      </w:r>
-      <w:r>
-        <w:rPr>
-          <w:rStyle w:val="NormalTok"/>
-        </w:rPr>
-        <w:t xml:space="preserve">, </w:t>
-      </w:r>
-      <w:r>
-        <w:rPr>
-          <w:rStyle w:val="StringTok"/>
-        </w:rPr>
-        <w:t xml:space="preserve">"Hospitalizations"</w:t>
-      </w:r>
-      <w:r>
-        <w:rPr>
-          <w:rStyle w:val="NormalTok"/>
-        </w:rPr>
-        <w:t xml:space="preserve">))</w:t>
-      </w:r>
-      <w:r>
-        <w:br/>
-      </w:r>
-      <w:r>
-        <w:br/>
-      </w:r>
-      <w:r>
-        <w:rPr>
-          <w:rStyle w:val="NormalTok"/>
-        </w:rPr>
-        <w:t xml:space="preserve">HAB.tab</w:t>
+        <w:t xml:space="preserve">summary</w:t>
+      </w:r>
+      <w:r>
+        <w:rPr>
+          <w:rStyle w:val="NormalTok"/>
+        </w:rPr>
+        <w:t xml:space="preserve">(crop.data.aov)</w:t>
       </w:r>
     </w:p>
     <w:p>
@@ -6760,219 +7415,78 @@
         <w:rPr>
           <w:rStyle w:val="VerbatimChar"/>
         </w:rPr>
-        <w:t xml:space="preserve">##         No Hospitalizations Hospitalizations</w:t>
-      </w:r>
-      <w:r>
-        <w:br/>
-      </w:r>
-      <w:r>
-        <w:rPr>
-          <w:rStyle w:val="VerbatimChar"/>
-        </w:rPr>
-        <w:t xml:space="preserve">## Non-HAB                  20               98</w:t>
-      </w:r>
-      <w:r>
-        <w:br/>
-      </w:r>
-      <w:r>
-        <w:rPr>
-          <w:rStyle w:val="VerbatimChar"/>
-        </w:rPr>
-        <w:t xml:space="preserve">## HAB                      15              223</w:t>
-      </w:r>
-    </w:p>
-    <w:p>
-      <w:pPr>
-        <w:pStyle w:val="SourceCode"/>
-      </w:pPr>
-      <w:r>
-        <w:rPr>
-          <w:rStyle w:val="CommentTok"/>
-        </w:rPr>
-        <w:t xml:space="preserve">#HAB.mat = matrix(HAB.tab, nrow=2)</w:t>
-      </w:r>
-    </w:p>
-    <w:p>
-      <w:pPr>
-        <w:pStyle w:val="SourceCode"/>
-      </w:pPr>
-      <w:r>
-        <w:rPr>
-          <w:rStyle w:val="FunctionTok"/>
-        </w:rPr>
-        <w:t xml:space="preserve">table</w:t>
-      </w:r>
-      <w:r>
-        <w:rPr>
-          <w:rStyle w:val="NormalTok"/>
-        </w:rPr>
-        <w:t xml:space="preserve">(HAB.tab)</w:t>
-      </w:r>
-    </w:p>
-    <w:p>
-      <w:pPr>
-        <w:pStyle w:val="SourceCode"/>
-      </w:pPr>
-      <w:r>
-        <w:rPr>
-          <w:rStyle w:val="VerbatimChar"/>
-        </w:rPr>
-        <w:t xml:space="preserve">## HAB.tab</w:t>
-      </w:r>
-      <w:r>
-        <w:br/>
-      </w:r>
-      <w:r>
-        <w:rPr>
-          <w:rStyle w:val="VerbatimChar"/>
-        </w:rPr>
-        <w:t xml:space="preserve">##  15  20  98 223 </w:t>
-      </w:r>
-      <w:r>
-        <w:br/>
-      </w:r>
-      <w:r>
-        <w:rPr>
-          <w:rStyle w:val="VerbatimChar"/>
-        </w:rPr>
-        <w:t xml:space="preserve">##   1   1   1   1</w:t>
-      </w:r>
-    </w:p>
-    <w:p>
-      <w:pPr>
-        <w:pStyle w:val="SourceCode"/>
-      </w:pPr>
-      <w:r>
-        <w:rPr>
-          <w:rStyle w:val="FunctionTok"/>
-        </w:rPr>
-        <w:t xml:space="preserve">chisq.test</w:t>
-      </w:r>
-      <w:r>
-        <w:rPr>
-          <w:rStyle w:val="NormalTok"/>
-        </w:rPr>
-        <w:t xml:space="preserve">(HAB.tab)</w:t>
-      </w:r>
-    </w:p>
-    <w:p>
-      <w:pPr>
-        <w:pStyle w:val="SourceCode"/>
-      </w:pPr>
-      <w:r>
-        <w:rPr>
-          <w:rStyle w:val="VerbatimChar"/>
-        </w:rPr>
-        <w:t xml:space="preserve">## </w:t>
-      </w:r>
-      <w:r>
-        <w:br/>
-      </w:r>
-      <w:r>
-        <w:rPr>
-          <w:rStyle w:val="VerbatimChar"/>
-        </w:rPr>
-        <w:t xml:space="preserve">##  Pearson's Chi-squared test with Yates' continuity correction</w:t>
-      </w:r>
-      <w:r>
-        <w:br/>
-      </w:r>
-      <w:r>
-        <w:rPr>
-          <w:rStyle w:val="VerbatimChar"/>
-        </w:rPr>
-        <w:t xml:space="preserve">## </w:t>
-      </w:r>
-      <w:r>
-        <w:br/>
-      </w:r>
-      <w:r>
-        <w:rPr>
-          <w:rStyle w:val="VerbatimChar"/>
-        </w:rPr>
-        <w:t xml:space="preserve">## data:  HAB.tab</w:t>
-      </w:r>
-      <w:r>
-        <w:br/>
-      </w:r>
-      <w:r>
-        <w:rPr>
-          <w:rStyle w:val="VerbatimChar"/>
-        </w:rPr>
-        <w:t xml:space="preserve">## X-squared = 8.9217, df = 1, p-value = 0.002818</w:t>
-      </w:r>
-    </w:p>
-    <w:bookmarkEnd w:id="85"/>
-    <w:bookmarkStart w:id="93" w:name="X8dd07f8b550b946f93feb590b7967d77eadcc55"/>
-    <w:p>
-      <w:pPr>
-        <w:pStyle w:val="Heading1"/>
-      </w:pPr>
-      <w:r>
-        <w:t xml:space="preserve">Other Types the Might be Important (Marc might discuss if we have time…)</w:t>
-      </w:r>
-    </w:p>
-    <w:bookmarkStart w:id="86" w:name="count-data"/>
-    <w:p>
-      <w:pPr>
-        <w:pStyle w:val="Heading2"/>
-      </w:pPr>
-      <w:r>
-        <w:t xml:space="preserve">Count Data</w:t>
-      </w:r>
-    </w:p>
-    <w:bookmarkEnd w:id="86"/>
-    <w:bookmarkStart w:id="87" w:name="multiple-regression"/>
-    <w:p>
-      <w:pPr>
-        <w:pStyle w:val="Heading2"/>
-      </w:pPr>
-      <w:r>
-        <w:t xml:space="preserve">Multiple Regression</w:t>
-      </w:r>
-    </w:p>
-    <w:bookmarkEnd w:id="87"/>
-    <w:bookmarkStart w:id="88" w:name="two-way-and-mult-way-anovas"/>
-    <w:p>
-      <w:pPr>
-        <w:pStyle w:val="Heading2"/>
-      </w:pPr>
-      <w:r>
-        <w:t xml:space="preserve">Two-Way and Mult-Way ANOVAs</w:t>
-      </w:r>
-    </w:p>
-    <w:bookmarkEnd w:id="88"/>
-    <w:bookmarkStart w:id="90" w:name="time-series-data"/>
-    <w:p>
-      <w:pPr>
-        <w:pStyle w:val="Heading2"/>
-      </w:pPr>
-      <w:r>
-        <w:t xml:space="preserve">Time Series Data</w:t>
-      </w:r>
-    </w:p>
-    <w:bookmarkStart w:id="89" w:name="autocorrelation"/>
-    <w:p>
-      <w:pPr>
-        <w:pStyle w:val="Heading3"/>
-      </w:pPr>
-      <w:r>
-        <w:t xml:space="preserve">Autocorrelation</w:t>
+        <w:t xml:space="preserve">##             Df Sum Sq Mean Sq F value   Pr(&gt;F)    </w:t>
+      </w:r>
+      <w:r>
+        <w:br/>
+      </w:r>
+      <w:r>
+        <w:rPr>
+          <w:rStyle w:val="VerbatimChar"/>
+        </w:rPr>
+        <w:t xml:space="preserve">## Fertilizer   1   5.74   5.743   14.91 0.000207 ***</w:t>
+      </w:r>
+      <w:r>
+        <w:br/>
+      </w:r>
+      <w:r>
+        <w:rPr>
+          <w:rStyle w:val="VerbatimChar"/>
+        </w:rPr>
+        <w:t xml:space="preserve">## Residuals   94  36.21   0.385                     </w:t>
+      </w:r>
+      <w:r>
+        <w:br/>
+      </w:r>
+      <w:r>
+        <w:rPr>
+          <w:rStyle w:val="VerbatimChar"/>
+        </w:rPr>
+        <w:t xml:space="preserve">## ---</w:t>
+      </w:r>
+      <w:r>
+        <w:br/>
+      </w:r>
+      <w:r>
+        <w:rPr>
+          <w:rStyle w:val="VerbatimChar"/>
+        </w:rPr>
+        <w:t xml:space="preserve">## Signif. codes:  0 '***' 0.001 '**' 0.01 '*' 0.05 '.' 0.1 ' ' 1</w:t>
       </w:r>
     </w:p>
     <w:bookmarkEnd w:id="89"/>
     <w:bookmarkEnd w:id="90"/>
-    <w:bookmarkStart w:id="91" w:name="count-data-1"/>
+    <w:bookmarkStart w:id="92" w:name="time-series-data"/>
     <w:p>
       <w:pPr>
         <w:pStyle w:val="Heading2"/>
       </w:pPr>
       <w:r>
+        <w:t xml:space="preserve">Time Series Data</w:t>
+      </w:r>
+    </w:p>
+    <w:bookmarkStart w:id="91" w:name="autocorrelation"/>
+    <w:p>
+      <w:pPr>
+        <w:pStyle w:val="Heading3"/>
+      </w:pPr>
+      <w:r>
+        <w:t xml:space="preserve">Autocorrelation</w:t>
+      </w:r>
+    </w:p>
+    <w:bookmarkEnd w:id="91"/>
+    <w:bookmarkEnd w:id="92"/>
+    <w:bookmarkStart w:id="93" w:name="count-data-1"/>
+    <w:p>
+      <w:pPr>
+        <w:pStyle w:val="Heading2"/>
+      </w:pPr>
+      <w:r>
         <w:t xml:space="preserve">Count Data</w:t>
       </w:r>
     </w:p>
-    <w:bookmarkEnd w:id="91"/>
-    <w:bookmarkStart w:id="92" w:name="mixed-effects-models"/>
+    <w:bookmarkEnd w:id="93"/>
+    <w:bookmarkStart w:id="94" w:name="mixed-effects-models"/>
     <w:p>
       <w:pPr>
         <w:pStyle w:val="Heading2"/>
@@ -6981,8 +7495,8 @@
         <w:t xml:space="preserve">Mixed Effects Models</w:t>
       </w:r>
     </w:p>
-    <w:bookmarkEnd w:id="92"/>
-    <w:bookmarkEnd w:id="93"/>
+    <w:bookmarkEnd w:id="94"/>
+    <w:bookmarkEnd w:id="95"/>
     <w:sectPr/>
   </w:body>
 </w:document>

</xml_diff>